<commit_message>
Updates to R Seed Classification Project.
</commit_message>
<xml_diff>
--- a/Jupyter_Notebooks - Python/INFS 768 - Predictive Analytics/Multinomial Classification Project/Final Report 1.4.docx
+++ b/Jupyter_Notebooks - Python/INFS 768 - Predictive Analytics/Multinomial Classification Project/Final Report 1.4.docx
@@ -7,21 +7,12 @@
         <w:spacing w:after="461"/>
         <w:jc w:val="center"/>
       </w:pPr>
-      <w:proofErr w:type="gramStart"/>
       <w:r>
         <w:rPr>
           <w:sz w:val="24"/>
           <w:u w:val="single" w:color="000000"/>
         </w:rPr>
-        <w:t>Project :</w:t>
-      </w:r>
-      <w:proofErr w:type="gramEnd"/>
-      <w:r>
-        <w:rPr>
-          <w:sz w:val="24"/>
-          <w:u w:val="single" w:color="000000"/>
-        </w:rPr>
-        <w:t>- Healthcare Analytics to Optimize Hospital Resource Management</w:t>
+        <w:t>Project :- Healthcare Analytics to Optimize Hospital Resource Management</w:t>
       </w:r>
       <w:r>
         <w:t>.</w:t>
@@ -204,24 +195,11 @@
         <w:jc w:val="both"/>
       </w:pPr>
       <w:r>
-        <w:t xml:space="preserve">Libraries: - </w:t>
-      </w:r>
-      <w:proofErr w:type="gramStart"/>
-      <w:r>
-        <w:t>Numpy ,</w:t>
-      </w:r>
-      <w:proofErr w:type="gramEnd"/>
-      <w:r>
-        <w:t xml:space="preserve"> Pandas, Seaborn</w:t>
-      </w:r>
-      <w:r>
-        <w:t xml:space="preserve">, </w:t>
-      </w:r>
-      <w:proofErr w:type="spellStart"/>
-      <w:r>
-        <w:t>Plotly</w:t>
-      </w:r>
-      <w:proofErr w:type="spellEnd"/>
+        <w:t>Libraries: - Numpy , Pandas, Seaborn</w:t>
+      </w:r>
+      <w:r>
+        <w:t>, Plotly</w:t>
+      </w:r>
       <w:r>
         <w:t>, Sklearn , Matplotlib</w:t>
       </w:r>
@@ -237,15 +215,7 @@
         <w:jc w:val="both"/>
       </w:pPr>
       <w:r>
-        <w:t xml:space="preserve">Platforms </w:t>
-      </w:r>
-      <w:proofErr w:type="gramStart"/>
-      <w:r>
-        <w:t>Used :</w:t>
-      </w:r>
-      <w:proofErr w:type="gramEnd"/>
-      <w:r>
-        <w:t>- Python</w:t>
+        <w:t>Platforms Used :- Python</w:t>
       </w:r>
     </w:p>
     <w:p>
@@ -372,13 +342,8 @@
         <w:jc w:val="both"/>
       </w:pPr>
       <w:r>
-        <w:t xml:space="preserve">Converting strings to </w:t>
-      </w:r>
-      <w:proofErr w:type="spellStart"/>
-      <w:r>
-        <w:t>numerics</w:t>
-      </w:r>
-      <w:proofErr w:type="spellEnd"/>
+        <w:t>Converting strings to numerics</w:t>
+      </w:r>
     </w:p>
     <w:p>
       <w:pPr>
@@ -731,11 +696,9 @@
       <w:r>
         <w:t xml:space="preserve">seemed necessary for this dataset </w:t>
       </w:r>
-      <w:proofErr w:type="gramStart"/>
       <w:r>
         <w:t>includes:</w:t>
       </w:r>
-      <w:proofErr w:type="gramEnd"/>
       <w:r>
         <w:t xml:space="preserve"> missing value imputation, dummy </w:t>
       </w:r>
@@ -888,7 +851,6 @@
             <w:pPr>
               <w:ind w:left="15"/>
             </w:pPr>
-            <w:proofErr w:type="spellStart"/>
             <w:r>
               <w:rPr>
                 <w:color w:val="212121"/>
@@ -896,7 +858,6 @@
               </w:rPr>
               <w:t>Case_id</w:t>
             </w:r>
-            <w:proofErr w:type="spellEnd"/>
           </w:p>
         </w:tc>
         <w:tc>
@@ -913,7 +874,6 @@
             <w:pPr>
               <w:ind w:left="5"/>
             </w:pPr>
-            <w:proofErr w:type="spellStart"/>
             <w:r>
               <w:rPr>
                 <w:color w:val="212121"/>
@@ -921,7 +881,6 @@
               </w:rPr>
               <w:t>Hospital_Code</w:t>
             </w:r>
-            <w:proofErr w:type="spellEnd"/>
           </w:p>
         </w:tc>
         <w:tc>
@@ -935,7 +894,6 @@
             </w:tcBorders>
           </w:tcPr>
           <w:p>
-            <w:proofErr w:type="spellStart"/>
             <w:r>
               <w:rPr>
                 <w:color w:val="212121"/>
@@ -943,7 +901,6 @@
               </w:rPr>
               <w:t>Hospital_type_code</w:t>
             </w:r>
-            <w:proofErr w:type="spellEnd"/>
           </w:p>
         </w:tc>
       </w:tr>
@@ -988,7 +945,6 @@
             <w:pPr>
               <w:ind w:left="5"/>
             </w:pPr>
-            <w:proofErr w:type="spellStart"/>
             <w:r>
               <w:rPr>
                 <w:color w:val="212121"/>
@@ -996,7 +952,6 @@
               </w:rPr>
               <w:t>City_Code_Hospital</w:t>
             </w:r>
-            <w:proofErr w:type="spellEnd"/>
           </w:p>
         </w:tc>
         <w:tc>
@@ -1010,7 +965,6 @@
             </w:tcBorders>
           </w:tcPr>
           <w:p>
-            <w:proofErr w:type="spellStart"/>
             <w:r>
               <w:rPr>
                 <w:color w:val="212121"/>
@@ -1018,7 +972,6 @@
               </w:rPr>
               <w:t>Hospital_region_code</w:t>
             </w:r>
-            <w:proofErr w:type="spellEnd"/>
           </w:p>
         </w:tc>
       </w:tr>
@@ -1063,7 +1016,6 @@
             <w:pPr>
               <w:ind w:left="5"/>
             </w:pPr>
-            <w:proofErr w:type="spellStart"/>
             <w:r>
               <w:rPr>
                 <w:color w:val="212121"/>
@@ -1071,7 +1023,6 @@
               </w:rPr>
               <w:t>Patientid</w:t>
             </w:r>
-            <w:proofErr w:type="spellEnd"/>
           </w:p>
         </w:tc>
         <w:tc>
@@ -1125,7 +1076,6 @@
             <w:pPr>
               <w:ind w:left="5"/>
             </w:pPr>
-            <w:proofErr w:type="spellStart"/>
             <w:r>
               <w:rPr>
                 <w:color w:val="212121"/>
@@ -1133,7 +1083,6 @@
               </w:rPr>
               <w:t>City_Code_Patient</w:t>
             </w:r>
-            <w:proofErr w:type="spellEnd"/>
           </w:p>
         </w:tc>
         <w:tc>
@@ -1147,7 +1096,6 @@
             </w:tcBorders>
           </w:tcPr>
           <w:p>
-            <w:proofErr w:type="spellStart"/>
             <w:r>
               <w:rPr>
                 <w:color w:val="212121"/>
@@ -1155,7 +1103,6 @@
               </w:rPr>
               <w:t>Ward_Type</w:t>
             </w:r>
-            <w:proofErr w:type="spellEnd"/>
           </w:p>
         </w:tc>
       </w:tr>
@@ -1206,7 +1153,6 @@
             </w:tcBorders>
           </w:tcPr>
           <w:p>
-            <w:proofErr w:type="spellStart"/>
             <w:r>
               <w:rPr>
                 <w:color w:val="212121"/>
@@ -1214,7 +1160,6 @@
               </w:rPr>
               <w:t>Ward_Facility_Code</w:t>
             </w:r>
-            <w:proofErr w:type="spellEnd"/>
           </w:p>
         </w:tc>
       </w:tr>
@@ -1245,7 +1190,6 @@
             </w:tcBorders>
           </w:tcPr>
           <w:p>
-            <w:proofErr w:type="spellStart"/>
             <w:r>
               <w:rPr>
                 <w:color w:val="212121"/>
@@ -1253,7 +1197,6 @@
               </w:rPr>
               <w:t>Admission_Deposit</w:t>
             </w:r>
-            <w:proofErr w:type="spellEnd"/>
           </w:p>
         </w:tc>
         <w:tc>
@@ -1572,23 +1515,7 @@
           <w:color w:val="212121"/>
           <w:sz w:val="20"/>
         </w:rPr>
-        <w:t>2192 records missing in the “</w:t>
-      </w:r>
-      <w:proofErr w:type="spellStart"/>
-      <w:r>
-        <w:rPr>
-          <w:color w:val="212121"/>
-          <w:sz w:val="20"/>
-        </w:rPr>
-        <w:t>City_Code_Patient</w:t>
-      </w:r>
-      <w:proofErr w:type="spellEnd"/>
-      <w:r>
-        <w:rPr>
-          <w:color w:val="212121"/>
-          <w:sz w:val="20"/>
-        </w:rPr>
-        <w:t xml:space="preserve">” </w:t>
+        <w:t xml:space="preserve">2192 records missing in the “City_Code_Patient” </w:t>
       </w:r>
       <w:r>
         <w:rPr>
@@ -1866,35 +1793,7 @@
         <w:rPr>
           <w:sz w:val="20"/>
         </w:rPr>
-        <w:t xml:space="preserve">, and ordinal variables in the dataset with each other and the dependent variable, “Stay”, </w:t>
-      </w:r>
-      <w:proofErr w:type="gramStart"/>
-      <w:r>
-        <w:rPr>
-          <w:sz w:val="20"/>
-        </w:rPr>
-        <w:t>in order to</w:t>
-      </w:r>
-      <w:proofErr w:type="gramEnd"/>
-      <w:r>
-        <w:rPr>
-          <w:sz w:val="20"/>
-        </w:rPr>
-        <w:t xml:space="preserve"> find correlation and separation. It indicates a definite separation of classes for the “Stay”, independent variable, when the dependent variable, “</w:t>
-      </w:r>
-      <w:proofErr w:type="spellStart"/>
-      <w:r>
-        <w:rPr>
-          <w:sz w:val="20"/>
-        </w:rPr>
-        <w:t>Visitors_with_Patient</w:t>
-      </w:r>
-      <w:proofErr w:type="spellEnd"/>
-      <w:r>
-        <w:rPr>
-          <w:sz w:val="20"/>
-        </w:rPr>
-        <w:t>” is involved, indicating that this would likely be a great candidate for use as a predictor variable.</w:t>
+        <w:t>, and ordinal variables in the dataset with each other and the dependent variable, “Stay”, in order to find correlation and separation. It indicates a definite separation of classes for the “Stay”, independent variable, when the dependent variable, “Visitors_with_Patient” is involved, indicating that this would likely be a great candidate for use as a predictor variable.</w:t>
       </w:r>
       <w:r>
         <w:rPr>
@@ -2520,6 +2419,7 @@
       </w:r>
       <w:r>
         <w:rPr>
+          <w:noProof/>
           <w:u w:color="000000"/>
         </w:rPr>
         <w:drawing>
@@ -2668,23 +2568,7 @@
           <w:color w:val="212121"/>
           <w:sz w:val="20"/>
         </w:rPr>
-        <w:t xml:space="preserve">above the mean coefficient of </w:t>
-      </w:r>
-      <w:proofErr w:type="gramStart"/>
-      <w:r>
-        <w:rPr>
-          <w:color w:val="212121"/>
-          <w:sz w:val="20"/>
-        </w:rPr>
-        <w:t>all of</w:t>
-      </w:r>
-      <w:proofErr w:type="gramEnd"/>
-      <w:r>
-        <w:rPr>
-          <w:color w:val="212121"/>
-          <w:sz w:val="20"/>
-        </w:rPr>
-        <w:t xml:space="preserve"> the variables</w:t>
+        <w:t>above the mean coefficient of all of the variables</w:t>
       </w:r>
       <w:r>
         <w:rPr>
@@ -2698,7 +2582,7 @@
           <w:color w:val="212121"/>
           <w:sz w:val="20"/>
         </w:rPr>
-        <w:t>Pearson Coefficients</w:t>
+        <w:t>Ridge Regression</w:t>
       </w:r>
       <w:r>
         <w:rPr>
@@ -2802,7 +2686,7 @@
         </w:rPr>
         <w:lastRenderedPageBreak/>
         <w:drawing>
-          <wp:anchor distT="0" distB="0" distL="114300" distR="114300" simplePos="0" relativeHeight="251658240" behindDoc="0" locked="0" layoutInCell="1" allowOverlap="1" wp14:anchorId="519B8CE9" wp14:editId="1497F40F">
+          <wp:anchor distT="0" distB="0" distL="114300" distR="114300" simplePos="0" relativeHeight="251658240" behindDoc="0" locked="0" layoutInCell="1" allowOverlap="1" wp14:anchorId="519B8CE9" wp14:editId="661B3F03">
             <wp:simplePos x="0" y="0"/>
             <wp:positionH relativeFrom="margin">
               <wp:posOffset>-274320</wp:posOffset>
@@ -2884,13 +2768,29 @@
         <w:spacing w:after="267"/>
         <w:ind w:left="30"/>
       </w:pPr>
-      <w:r>
-        <w:lastRenderedPageBreak/>
+    </w:p>
+    <w:p>
+      <w:pPr>
+        <w:spacing w:after="267"/>
+        <w:ind w:left="30"/>
+      </w:pPr>
+      <w:r>
+        <w:rPr>
+          <w:noProof/>
+        </w:rPr>
         <w:drawing>
-          <wp:inline distT="0" distB="0" distL="0" distR="0" wp14:anchorId="665C13E8" wp14:editId="243E66A7">
-            <wp:extent cx="2545080" cy="4343399"/>
-            <wp:effectExtent l="0" t="0" r="7620" b="635"/>
-            <wp:docPr id="7" name="Picture 7" descr="Graphical user interface, text, application&#10;&#10;Description automatically generated"/>
+          <wp:anchor distT="0" distB="0" distL="114300" distR="114300" simplePos="0" relativeHeight="251662336" behindDoc="0" locked="0" layoutInCell="1" allowOverlap="1" wp14:anchorId="2A7D7FBE" wp14:editId="778B4E40">
+            <wp:simplePos x="0" y="0"/>
+            <wp:positionH relativeFrom="column">
+              <wp:posOffset>2750820</wp:posOffset>
+            </wp:positionH>
+            <wp:positionV relativeFrom="paragraph">
+              <wp:posOffset>4079240</wp:posOffset>
+            </wp:positionV>
+            <wp:extent cx="2638425" cy="2933700"/>
+            <wp:effectExtent l="0" t="0" r="9525" b="0"/>
+            <wp:wrapTopAndBottom/>
+            <wp:docPr id="3" name="Picture 3" descr="Graphical user interface, text, application&#10;&#10;Description automatically generated"/>
             <wp:cNvGraphicFramePr>
               <a:graphicFrameLocks xmlns:a="http://schemas.openxmlformats.org/drawingml/2006/main" noChangeAspect="1"/>
             </wp:cNvGraphicFramePr>
@@ -2898,11 +2798,17 @@
               <a:graphicData uri="http://schemas.openxmlformats.org/drawingml/2006/picture">
                 <pic:pic xmlns:pic="http://schemas.openxmlformats.org/drawingml/2006/picture">
                   <pic:nvPicPr>
-                    <pic:cNvPr id="7" name="Picture 7" descr="Graphical user interface, text, application&#10;&#10;Description automatically generated"/>
+                    <pic:cNvPr id="3" name="Picture 3" descr="Graphical user interface, text, application&#10;&#10;Description automatically generated"/>
                     <pic:cNvPicPr/>
                   </pic:nvPicPr>
                   <pic:blipFill>
-                    <a:blip r:embed="rId18"/>
+                    <a:blip r:embed="rId18">
+                      <a:extLst>
+                        <a:ext uri="{28A0092B-C50C-407E-A947-70E740481C1C}">
+                          <a14:useLocalDpi xmlns:a14="http://schemas.microsoft.com/office/drawing/2010/main" val="0"/>
+                        </a:ext>
+                      </a:extLst>
+                    </a:blip>
                     <a:stretch>
                       <a:fillRect/>
                     </a:stretch>
@@ -2910,7 +2816,7 @@
                   <pic:spPr>
                     <a:xfrm>
                       <a:off x="0" y="0"/>
-                      <a:ext cx="2552505" cy="4356071"/>
+                      <a:ext cx="2638425" cy="2933700"/>
                     </a:xfrm>
                     <a:prstGeom prst="rect">
                       <a:avLst/>
@@ -2919,15 +2825,32 @@
                 </pic:pic>
               </a:graphicData>
             </a:graphic>
-          </wp:inline>
+            <wp14:sizeRelH relativeFrom="margin">
+              <wp14:pctWidth>0</wp14:pctWidth>
+            </wp14:sizeRelH>
+            <wp14:sizeRelV relativeFrom="margin">
+              <wp14:pctHeight>0</wp14:pctHeight>
+            </wp14:sizeRelV>
+          </wp:anchor>
         </w:drawing>
       </w:r>
       <w:r>
+        <w:rPr>
+          <w:noProof/>
+        </w:rPr>
         <w:drawing>
-          <wp:inline distT="0" distB="0" distL="0" distR="0" wp14:anchorId="0E503EC9" wp14:editId="01E2A1CE">
-            <wp:extent cx="2453640" cy="4226500"/>
-            <wp:effectExtent l="0" t="0" r="3810" b="3175"/>
-            <wp:docPr id="12" name="Picture 12" descr="Table&#10;&#10;Description automatically generated"/>
+          <wp:anchor distT="0" distB="0" distL="114300" distR="114300" simplePos="0" relativeHeight="251661312" behindDoc="0" locked="0" layoutInCell="1" allowOverlap="1" wp14:anchorId="34279D69" wp14:editId="56F4B0CE">
+            <wp:simplePos x="0" y="0"/>
+            <wp:positionH relativeFrom="margin">
+              <wp:align>left</wp:align>
+            </wp:positionH>
+            <wp:positionV relativeFrom="paragraph">
+              <wp:posOffset>4019550</wp:posOffset>
+            </wp:positionV>
+            <wp:extent cx="2654935" cy="3710940"/>
+            <wp:effectExtent l="0" t="0" r="0" b="3810"/>
+            <wp:wrapTopAndBottom/>
+            <wp:docPr id="2" name="Picture 2" descr="Table&#10;&#10;Description automatically generated"/>
             <wp:cNvGraphicFramePr>
               <a:graphicFrameLocks xmlns:a="http://schemas.openxmlformats.org/drawingml/2006/main" noChangeAspect="1"/>
             </wp:cNvGraphicFramePr>
@@ -2935,11 +2858,17 @@
               <a:graphicData uri="http://schemas.openxmlformats.org/drawingml/2006/picture">
                 <pic:pic xmlns:pic="http://schemas.openxmlformats.org/drawingml/2006/picture">
                   <pic:nvPicPr>
-                    <pic:cNvPr id="12" name="Picture 12" descr="Table&#10;&#10;Description automatically generated"/>
+                    <pic:cNvPr id="2" name="Picture 2" descr="Table&#10;&#10;Description automatically generated"/>
                     <pic:cNvPicPr/>
                   </pic:nvPicPr>
                   <pic:blipFill>
-                    <a:blip r:embed="rId19"/>
+                    <a:blip r:embed="rId19">
+                      <a:extLst>
+                        <a:ext uri="{28A0092B-C50C-407E-A947-70E740481C1C}">
+                          <a14:useLocalDpi xmlns:a14="http://schemas.microsoft.com/office/drawing/2010/main" val="0"/>
+                        </a:ext>
+                      </a:extLst>
+                    </a:blip>
                     <a:stretch>
                       <a:fillRect/>
                     </a:stretch>
@@ -2947,7 +2876,7 @@
                   <pic:spPr>
                     <a:xfrm>
                       <a:off x="0" y="0"/>
-                      <a:ext cx="2478688" cy="4269646"/>
+                      <a:ext cx="2654935" cy="3710940"/>
                     </a:xfrm>
                     <a:prstGeom prst="rect">
                       <a:avLst/>
@@ -2956,8 +2885,11 @@
                 </pic:pic>
               </a:graphicData>
             </a:graphic>
-          </wp:inline>
+          </wp:anchor>
         </w:drawing>
+      </w:r>
+      <w:r>
+        <w:t xml:space="preserve"> </w:t>
       </w:r>
     </w:p>
     <w:p>
@@ -2965,8 +2897,78 @@
         <w:spacing w:after="267"/>
         <w:ind w:left="30"/>
       </w:pPr>
-      <w:r>
-        <w:t>Ridge Regression results:</w:t>
+    </w:p>
+    <w:p>
+      <w:pPr>
+        <w:spacing w:after="267"/>
+        <w:ind w:left="30"/>
+      </w:pPr>
+    </w:p>
+    <w:p>
+      <w:pPr>
+        <w:spacing w:after="267"/>
+        <w:ind w:left="30"/>
+      </w:pPr>
+    </w:p>
+    <w:p>
+      <w:pPr>
+        <w:spacing w:after="267"/>
+        <w:ind w:left="30"/>
+      </w:pPr>
+    </w:p>
+    <w:p>
+      <w:pPr>
+        <w:spacing w:after="267"/>
+        <w:ind w:left="30"/>
+      </w:pPr>
+    </w:p>
+    <w:p>
+      <w:pPr>
+        <w:spacing w:after="267"/>
+        <w:ind w:left="30"/>
+      </w:pPr>
+    </w:p>
+    <w:p>
+      <w:pPr>
+        <w:spacing w:after="267"/>
+        <w:ind w:left="30"/>
+      </w:pPr>
+    </w:p>
+    <w:p>
+      <w:pPr>
+        <w:spacing w:after="267"/>
+        <w:ind w:left="30"/>
+      </w:pPr>
+    </w:p>
+    <w:p>
+      <w:pPr>
+        <w:spacing w:after="267"/>
+        <w:ind w:left="30"/>
+      </w:pPr>
+    </w:p>
+    <w:p>
+      <w:pPr>
+        <w:spacing w:after="267"/>
+        <w:ind w:left="30"/>
+      </w:pPr>
+    </w:p>
+    <w:p>
+      <w:pPr>
+        <w:spacing w:after="267"/>
+        <w:ind w:left="30"/>
+      </w:pPr>
+    </w:p>
+    <w:p>
+      <w:pPr>
+        <w:spacing w:after="267"/>
+        <w:ind w:left="30"/>
+      </w:pPr>
+      <w:r>
+        <w:lastRenderedPageBreak/>
+        <w:t xml:space="preserve">Ridge </w:t>
+      </w:r>
+      <w:r>
+        <w:t>Regression results:</w:t>
       </w:r>
     </w:p>
     <w:p>
@@ -2978,6 +2980,9 @@
         <w:t xml:space="preserve"> </w:t>
       </w:r>
       <w:r>
+        <w:rPr>
+          <w:noProof/>
+        </w:rPr>
         <w:drawing>
           <wp:inline distT="0" distB="0" distL="0" distR="0" wp14:anchorId="0797DAA2" wp14:editId="44EA0879">
             <wp:extent cx="2936516" cy="2369820"/>
@@ -3015,6 +3020,9 @@
         </w:drawing>
       </w:r>
       <w:r>
+        <w:rPr>
+          <w:noProof/>
+        </w:rPr>
         <w:drawing>
           <wp:inline distT="0" distB="0" distL="0" distR="0" wp14:anchorId="6B8026D6" wp14:editId="2A81361B">
             <wp:extent cx="2781300" cy="2130207"/>
@@ -3058,34 +3066,14 @@
         <w:keepNext/>
       </w:pPr>
       <w:r>
-        <w:t xml:space="preserve">Variables for Ridge Regression were selected based on whether their coefficient was higher than the mean of the coefficients for </w:t>
-      </w:r>
-      <w:proofErr w:type="gramStart"/>
-      <w:r>
-        <w:t>all of</w:t>
-      </w:r>
-      <w:proofErr w:type="gramEnd"/>
-      <w:r>
-        <w:t xml:space="preserve"> the variables.</w:t>
-      </w:r>
-    </w:p>
-    <w:p>
-      <w:pPr>
-        <w:spacing w:after="267"/>
-        <w:ind w:left="30"/>
-      </w:pPr>
-    </w:p>
-    <w:p>
-      <w:pPr>
-        <w:spacing w:after="267"/>
-        <w:ind w:left="30"/>
-      </w:pPr>
-    </w:p>
-    <w:p>
-      <w:pPr>
-        <w:spacing w:after="267"/>
-        <w:ind w:left="30"/>
-      </w:pPr>
+        <w:t xml:space="preserve">Variables for Ridge Regression were selected based on whether their coefficient was higher than </w:t>
+      </w:r>
+      <w:r>
+        <w:t>.03</w:t>
+      </w:r>
+      <w:r>
+        <w:t>.</w:t>
+      </w:r>
     </w:p>
     <w:p>
       <w:pPr>
@@ -3127,7 +3115,6 @@
         </w:rPr>
         <w:t xml:space="preserve">Feature </w:t>
       </w:r>
-      <w:proofErr w:type="gramStart"/>
       <w:r>
         <w:rPr>
           <w:sz w:val="20"/>
@@ -3138,11 +3125,18 @@
         <w:rPr>
           <w:sz w:val="20"/>
         </w:rPr>
-        <w:t>-</w:t>
-      </w:r>
-      <w:proofErr w:type="gramEnd"/>
-      <w:r>
-        <w:rPr>
+        <w:t xml:space="preserve">- </w:t>
+      </w:r>
+      <w:r>
+        <w:rPr>
+          <w:color w:val="212121"/>
+          <w:sz w:val="20"/>
+        </w:rPr>
+        <w:t>Changes were made</w:t>
+      </w:r>
+      <w:r>
+        <w:rPr>
+          <w:color w:val="212121"/>
           <w:sz w:val="20"/>
         </w:rPr>
         <w:t xml:space="preserve"> </w:t>
@@ -3152,20 +3146,6 @@
           <w:color w:val="212121"/>
           <w:sz w:val="20"/>
         </w:rPr>
-        <w:t>Changes were made</w:t>
-      </w:r>
-      <w:r>
-        <w:rPr>
-          <w:color w:val="212121"/>
-          <w:sz w:val="20"/>
-        </w:rPr>
-        <w:t xml:space="preserve"> </w:t>
-      </w:r>
-      <w:r>
-        <w:rPr>
-          <w:color w:val="212121"/>
-          <w:sz w:val="20"/>
-        </w:rPr>
         <w:t>to</w:t>
       </w:r>
       <w:r>
@@ -3201,15 +3181,7 @@
           <w:color w:val="212121"/>
           <w:sz w:val="20"/>
         </w:rPr>
-        <w:t xml:space="preserve"> variables were converted to </w:t>
-      </w:r>
-      <w:proofErr w:type="spellStart"/>
-      <w:r>
-        <w:rPr>
-          <w:color w:val="212121"/>
-          <w:sz w:val="20"/>
-        </w:rPr>
-        <w:t>numeric</w:t>
+        <w:t xml:space="preserve"> variables were converted to numeric</w:t>
       </w:r>
       <w:r>
         <w:rPr>
@@ -3218,7 +3190,6 @@
         </w:rPr>
         <w:t>s</w:t>
       </w:r>
-      <w:proofErr w:type="spellEnd"/>
       <w:r>
         <w:rPr>
           <w:color w:val="212121"/>
@@ -3357,21 +3328,12 @@
         </w:rPr>
         <w:t xml:space="preserve"> </w:t>
       </w:r>
-      <w:proofErr w:type="gramStart"/>
       <w:r>
         <w:rPr>
           <w:color w:val="212121"/>
           <w:sz w:val="16"/>
         </w:rPr>
-        <w:t>1:[</w:t>
-      </w:r>
-      <w:proofErr w:type="gramEnd"/>
-      <w:r>
-        <w:rPr>
-          <w:color w:val="212121"/>
-          <w:sz w:val="16"/>
-        </w:rPr>
-        <w:t>'0-10','11-20</w:t>
+        <w:t>1:['0-10','11-20</w:t>
       </w:r>
       <w:r>
         <w:rPr>
@@ -3528,39 +3490,7 @@
           <w:color w:val="212121"/>
           <w:sz w:val="20"/>
         </w:rPr>
-        <w:t xml:space="preserve"> of several different parameters. We utilized Sci-Kit </w:t>
-      </w:r>
-      <w:proofErr w:type="spellStart"/>
-      <w:r>
-        <w:rPr>
-          <w:color w:val="212121"/>
-          <w:sz w:val="20"/>
-        </w:rPr>
-        <w:t>Learn’s</w:t>
-      </w:r>
-      <w:proofErr w:type="spellEnd"/>
-      <w:r>
-        <w:rPr>
-          <w:color w:val="212121"/>
-          <w:sz w:val="20"/>
-        </w:rPr>
-        <w:t xml:space="preserve"> Standard Scaler and fit it on the training dataset. Then we used the same object to transform Test and Validation datasets so that features of the dataset have the same weights </w:t>
-      </w:r>
-      <w:proofErr w:type="gramStart"/>
-      <w:r>
-        <w:rPr>
-          <w:color w:val="212121"/>
-          <w:sz w:val="20"/>
-        </w:rPr>
-        <w:t>in order to</w:t>
-      </w:r>
-      <w:proofErr w:type="gramEnd"/>
-      <w:r>
-        <w:rPr>
-          <w:color w:val="212121"/>
-          <w:sz w:val="20"/>
-        </w:rPr>
-        <w:t xml:space="preserve"> improve model accuracy and performance.</w:t>
+        <w:t xml:space="preserve"> of several different parameters. We utilized Sci-Kit Learn’s Standard Scaler and fit it on the training dataset. Then we used the same object to transform Test and Validation datasets so that features of the dataset have the same weights in order to improve model accuracy and performance.</w:t>
       </w:r>
     </w:p>
     <w:p>
@@ -3650,6 +3580,7 @@
           <w:color w:val="212121"/>
           <w:sz w:val="20"/>
         </w:rPr>
+        <w:lastRenderedPageBreak/>
         <w:t>It was</w:t>
       </w:r>
       <w:r>
@@ -3657,23 +3588,7 @@
           <w:color w:val="212121"/>
           <w:sz w:val="20"/>
         </w:rPr>
-        <w:t xml:space="preserve"> decided to implement 3 models, Decision Tree, Random Forest, and Stochastic Gradient Descent. Models are selected based on their popularity and accuracy with classification problems, </w:t>
-      </w:r>
-      <w:proofErr w:type="gramStart"/>
-      <w:r>
-        <w:rPr>
-          <w:color w:val="212121"/>
-          <w:sz w:val="20"/>
-        </w:rPr>
-        <w:t>and also</w:t>
-      </w:r>
-      <w:proofErr w:type="gramEnd"/>
-      <w:r>
-        <w:rPr>
-          <w:color w:val="212121"/>
-          <w:sz w:val="20"/>
-        </w:rPr>
-        <w:t xml:space="preserve"> the ability of decision tree and random forest models to provide visuals of their decision process which can be used for convincing stakeholders and helping them understand the logic behind model decisions.</w:t>
+        <w:t xml:space="preserve"> decided to implement 3 models, Decision Tree, Random Forest, and Stochastic Gradient Descent. Models are selected based on their popularity and accuracy with classification problems, and also the ability of decision tree and random forest models to provide visuals of their decision process which can be used for convincing stakeholders and helping them understand the logic behind model decisions.</w:t>
       </w:r>
     </w:p>
     <w:p>
@@ -3716,56 +3631,19 @@
         <w:rPr>
           <w:sz w:val="20"/>
         </w:rPr>
-        <w:t xml:space="preserve">At </w:t>
-      </w:r>
-      <w:proofErr w:type="gramStart"/>
-      <w:r>
-        <w:rPr>
-          <w:sz w:val="20"/>
-        </w:rPr>
-        <w:t>first</w:t>
-      </w:r>
-      <w:proofErr w:type="gramEnd"/>
-      <w:r>
-        <w:rPr>
-          <w:sz w:val="20"/>
-        </w:rPr>
-        <w:t xml:space="preserve"> we tried hyperparameter tuning, but via this, we were only able to improve accuracy rates by around 5% on average. For this project, we decided to, as mentioned earlier, utilize decision tree, random forest, and stochastic gradient descent. Due to the nature of these models, we had some flexibility </w:t>
-      </w:r>
-      <w:proofErr w:type="gramStart"/>
+        <w:t xml:space="preserve">At first we tried hyperparameter tuning, but via this, we were only able to improve accuracy rates by around 5% on average. For this project, we decided to, as mentioned earlier, utilize decision tree, random forest, and stochastic gradient descent. Due to the nature of these models, we had some flexibility </w:t>
+      </w:r>
       <w:r>
         <w:rPr>
           <w:sz w:val="20"/>
         </w:rPr>
         <w:t>in regard to</w:t>
       </w:r>
-      <w:proofErr w:type="gramEnd"/>
-      <w:r>
-        <w:rPr>
-          <w:sz w:val="20"/>
-        </w:rPr>
-        <w:t xml:space="preserve"> hyperparameters to possibly solve the accuracy rate issues we were facing. With the decision tree, we were able to make a gain of about 9% in accuracy on the test dataset via lowering the max depth, increasing the minimum samples split, and adjusting the criterion of the splits from </w:t>
-      </w:r>
-      <w:proofErr w:type="spellStart"/>
-      <w:r>
-        <w:rPr>
-          <w:sz w:val="20"/>
-        </w:rPr>
-        <w:t>gini</w:t>
-      </w:r>
-      <w:proofErr w:type="spellEnd"/>
-      <w:r>
-        <w:rPr>
-          <w:sz w:val="20"/>
-        </w:rPr>
-        <w:t xml:space="preserve"> to entropy. With the random forest model, we were able to improve accuracy by about 5% via similar adjustments as the ones we made for the decision tree model. Finally for stochastic gradient descent, we were not able to make more than a decimal value impact on the accuracy rate by adjusting the </w:t>
-      </w:r>
-      <w:r>
-        <w:rPr>
-          <w:sz w:val="20"/>
-        </w:rPr>
-        <w:lastRenderedPageBreak/>
-        <w:t>hyperparameters and thus gave up after cycling through many of the different options it allowed. These adjustments included adjusting the loss function and penalty options. We did find that changing the loss function for SGD from hinge to log and penalty from L2 to L1 allowed us some accuracy gains, but as mentioned earlier, they were only improvements by about three tenths.</w:t>
+      <w:r>
+        <w:rPr>
+          <w:sz w:val="20"/>
+        </w:rPr>
+        <w:t xml:space="preserve"> hyperparameters to possibly solve the accuracy rate issues we were facing. With the decision tree, we were able to make a gain of about 9% in accuracy on the test dataset via lowering the max depth, increasing the minimum samples split, and adjusting the criterion of the splits from gini to entropy. With the random forest model, we were able to improve accuracy by about 5% via similar adjustments as the ones we made for the decision tree model. Finally for stochastic gradient descent, we were not able to make more than a decimal value impact on the accuracy rate by adjusting the hyperparameters and thus gave up after cycling through many of the different options it allowed. These adjustments included adjusting the loss function and penalty options. We did find that changing the loss function for SGD from hinge to log and penalty from L2 to L1 allowed us some accuracy gains, but as mentioned earlier, they were only improvements by about three tenths.</w:t>
       </w:r>
       <w:r>
         <w:rPr>
@@ -3784,21 +3662,7 @@
         <w:rPr>
           <w:sz w:val="20"/>
         </w:rPr>
-        <w:t>Eventually we realized that we could make great gains on our accuracy rates by “moving the goalposts</w:t>
-      </w:r>
-      <w:proofErr w:type="gramStart"/>
-      <w:r>
-        <w:rPr>
-          <w:sz w:val="20"/>
-        </w:rPr>
-        <w:t>”, or</w:t>
-      </w:r>
-      <w:proofErr w:type="gramEnd"/>
-      <w:r>
-        <w:rPr>
-          <w:sz w:val="20"/>
-        </w:rPr>
-        <w:t xml:space="preserve"> changing our end goal to something that was much easier to attain. Originally, our dependent variable had 11 different possible categories. Adjusting this to 3 increased the accuracy rates of our models by about 30%. We settled on this method and saw it as a success as it allowed us to obtain satisfactory accuracy rates (near 80%) for a machine learning model while not further complicating our processes.</w:t>
+        <w:t>Eventually we realized that we could make great gains on our accuracy rates by “moving the goalposts”, or changing our end goal to something that was much easier to attain. Originally, our dependent variable had 11 different possible categories. Adjusting this to 3 increased the accuracy rates of our models by about 30%. We settled on this method and saw it as a success as it allowed us to obtain satisfactory accuracy rates (near 80%) for a machine learning model while not further complicating our processes.</w:t>
       </w:r>
     </w:p>
     <w:p>
@@ -3922,6 +3786,9 @@
         <w:spacing w:after="267"/>
       </w:pPr>
       <w:r>
+        <w:rPr>
+          <w:noProof/>
+        </w:rPr>
         <w:drawing>
           <wp:inline distT="0" distB="0" distL="0" distR="0" wp14:anchorId="5EE3BA81" wp14:editId="36F364DE">
             <wp:extent cx="5943600" cy="1266825"/>
@@ -4017,6 +3884,7 @@
         <w:rPr>
           <w:sz w:val="20"/>
         </w:rPr>
+        <w:lastRenderedPageBreak/>
         <w:t>Random Forest</w:t>
       </w:r>
       <w:r>
@@ -4036,9 +3904,9 @@
       </w:pPr>
       <w:r>
         <w:rPr>
-          <w:sz w:val="20"/>
-        </w:rPr>
-        <w:lastRenderedPageBreak/>
+          <w:noProof/>
+          <w:sz w:val="20"/>
+        </w:rPr>
         <w:drawing>
           <wp:inline distT="0" distB="0" distL="0" distR="0" wp14:anchorId="4878784B" wp14:editId="50ABAF62">
             <wp:extent cx="4620270" cy="3077004"/>
@@ -4097,21 +3965,7 @@
         <w:rPr>
           <w:sz w:val="20"/>
         </w:rPr>
-        <w:t xml:space="preserve"> was very accurate with </w:t>
-      </w:r>
-      <w:proofErr w:type="gramStart"/>
-      <w:r>
-        <w:rPr>
-          <w:sz w:val="20"/>
-        </w:rPr>
-        <w:t>the majority of</w:t>
-      </w:r>
-      <w:proofErr w:type="gramEnd"/>
-      <w:r>
-        <w:rPr>
-          <w:sz w:val="20"/>
-        </w:rPr>
-        <w:t xml:space="preserve"> the data</w:t>
+        <w:t xml:space="preserve"> was very accurate with the majority of the data</w:t>
       </w:r>
       <w:r>
         <w:rPr>
@@ -4221,6 +4075,9 @@
         <w:ind w:left="30"/>
       </w:pPr>
       <w:r>
+        <w:rPr>
+          <w:noProof/>
+        </w:rPr>
         <w:drawing>
           <wp:inline distT="0" distB="0" distL="0" distR="0" wp14:anchorId="2F788392" wp14:editId="57B04690">
             <wp:extent cx="949065" cy="1912620"/>
@@ -6155,6 +6012,7 @@
   <w:style w:type="character" w:default="1" w:styleId="DefaultParagraphFont">
     <w:name w:val="Default Paragraph Font"/>
     <w:uiPriority w:val="1"/>
+    <w:semiHidden/>
     <w:unhideWhenUsed/>
   </w:style>
   <w:style w:type="table" w:default="1" w:styleId="TableNormal">

</xml_diff>

<commit_message>
Updates to Python multinomial classification project.
</commit_message>
<xml_diff>
--- a/Jupyter_Notebooks - Python/INFS 768 - Predictive Analytics/Multinomial Classification Project/Final Report 1.4.docx
+++ b/Jupyter_Notebooks - Python/INFS 768 - Predictive Analytics/Multinomial Classification Project/Final Report 1.4.docx
@@ -7,12 +7,21 @@
         <w:spacing w:after="461"/>
         <w:jc w:val="center"/>
       </w:pPr>
+      <w:proofErr w:type="gramStart"/>
       <w:r>
         <w:rPr>
           <w:sz w:val="24"/>
           <w:u w:val="single" w:color="000000"/>
         </w:rPr>
-        <w:t>Project :- Healthcare Analytics to Optimize Hospital Resource Management</w:t>
+        <w:t>Project :</w:t>
+      </w:r>
+      <w:proofErr w:type="gramEnd"/>
+      <w:r>
+        <w:rPr>
+          <w:sz w:val="24"/>
+          <w:u w:val="single" w:color="000000"/>
+        </w:rPr>
+        <w:t>- Healthcare Analytics to Optimize Hospital Resource Management</w:t>
       </w:r>
       <w:r>
         <w:t>.</w:t>
@@ -195,11 +204,24 @@
         <w:jc w:val="both"/>
       </w:pPr>
       <w:r>
-        <w:t>Libraries: - Numpy , Pandas, Seaborn</w:t>
-      </w:r>
-      <w:r>
-        <w:t>, Plotly</w:t>
-      </w:r>
+        <w:t xml:space="preserve">Libraries: - </w:t>
+      </w:r>
+      <w:proofErr w:type="gramStart"/>
+      <w:r>
+        <w:t>Numpy ,</w:t>
+      </w:r>
+      <w:proofErr w:type="gramEnd"/>
+      <w:r>
+        <w:t xml:space="preserve"> Pandas, Seaborn</w:t>
+      </w:r>
+      <w:r>
+        <w:t xml:space="preserve">, </w:t>
+      </w:r>
+      <w:proofErr w:type="spellStart"/>
+      <w:r>
+        <w:t>Plotly</w:t>
+      </w:r>
+      <w:proofErr w:type="spellEnd"/>
       <w:r>
         <w:t>, Sklearn , Matplotlib</w:t>
       </w:r>
@@ -215,7 +237,15 @@
         <w:jc w:val="both"/>
       </w:pPr>
       <w:r>
-        <w:t>Platforms Used :- Python</w:t>
+        <w:t xml:space="preserve">Platforms </w:t>
+      </w:r>
+      <w:proofErr w:type="gramStart"/>
+      <w:r>
+        <w:t>Used :</w:t>
+      </w:r>
+      <w:proofErr w:type="gramEnd"/>
+      <w:r>
+        <w:t>- Python</w:t>
       </w:r>
     </w:p>
     <w:p>
@@ -342,8 +372,13 @@
         <w:jc w:val="both"/>
       </w:pPr>
       <w:r>
-        <w:t>Converting strings to numerics</w:t>
-      </w:r>
+        <w:t xml:space="preserve">Converting strings to </w:t>
+      </w:r>
+      <w:proofErr w:type="spellStart"/>
+      <w:r>
+        <w:t>numerics</w:t>
+      </w:r>
+      <w:proofErr w:type="spellEnd"/>
     </w:p>
     <w:p>
       <w:pPr>
@@ -696,9 +731,11 @@
       <w:r>
         <w:t xml:space="preserve">seemed necessary for this dataset </w:t>
       </w:r>
+      <w:proofErr w:type="gramStart"/>
       <w:r>
         <w:t>includes:</w:t>
       </w:r>
+      <w:proofErr w:type="gramEnd"/>
       <w:r>
         <w:t xml:space="preserve"> missing value imputation, dummy </w:t>
       </w:r>
@@ -851,6 +888,7 @@
             <w:pPr>
               <w:ind w:left="15"/>
             </w:pPr>
+            <w:proofErr w:type="spellStart"/>
             <w:r>
               <w:rPr>
                 <w:color w:val="212121"/>
@@ -858,6 +896,7 @@
               </w:rPr>
               <w:t>Case_id</w:t>
             </w:r>
+            <w:proofErr w:type="spellEnd"/>
           </w:p>
         </w:tc>
         <w:tc>
@@ -874,6 +913,7 @@
             <w:pPr>
               <w:ind w:left="5"/>
             </w:pPr>
+            <w:proofErr w:type="spellStart"/>
             <w:r>
               <w:rPr>
                 <w:color w:val="212121"/>
@@ -881,6 +921,7 @@
               </w:rPr>
               <w:t>Hospital_Code</w:t>
             </w:r>
+            <w:proofErr w:type="spellEnd"/>
           </w:p>
         </w:tc>
         <w:tc>
@@ -894,6 +935,7 @@
             </w:tcBorders>
           </w:tcPr>
           <w:p>
+            <w:proofErr w:type="spellStart"/>
             <w:r>
               <w:rPr>
                 <w:color w:val="212121"/>
@@ -901,6 +943,7 @@
               </w:rPr>
               <w:t>Hospital_type_code</w:t>
             </w:r>
+            <w:proofErr w:type="spellEnd"/>
           </w:p>
         </w:tc>
       </w:tr>
@@ -945,6 +988,7 @@
             <w:pPr>
               <w:ind w:left="5"/>
             </w:pPr>
+            <w:proofErr w:type="spellStart"/>
             <w:r>
               <w:rPr>
                 <w:color w:val="212121"/>
@@ -952,6 +996,7 @@
               </w:rPr>
               <w:t>City_Code_Hospital</w:t>
             </w:r>
+            <w:proofErr w:type="spellEnd"/>
           </w:p>
         </w:tc>
         <w:tc>
@@ -965,6 +1010,7 @@
             </w:tcBorders>
           </w:tcPr>
           <w:p>
+            <w:proofErr w:type="spellStart"/>
             <w:r>
               <w:rPr>
                 <w:color w:val="212121"/>
@@ -972,6 +1018,7 @@
               </w:rPr>
               <w:t>Hospital_region_code</w:t>
             </w:r>
+            <w:proofErr w:type="spellEnd"/>
           </w:p>
         </w:tc>
       </w:tr>
@@ -1016,6 +1063,7 @@
             <w:pPr>
               <w:ind w:left="5"/>
             </w:pPr>
+            <w:proofErr w:type="spellStart"/>
             <w:r>
               <w:rPr>
                 <w:color w:val="212121"/>
@@ -1023,6 +1071,7 @@
               </w:rPr>
               <w:t>Patientid</w:t>
             </w:r>
+            <w:proofErr w:type="spellEnd"/>
           </w:p>
         </w:tc>
         <w:tc>
@@ -1076,6 +1125,7 @@
             <w:pPr>
               <w:ind w:left="5"/>
             </w:pPr>
+            <w:proofErr w:type="spellStart"/>
             <w:r>
               <w:rPr>
                 <w:color w:val="212121"/>
@@ -1083,6 +1133,7 @@
               </w:rPr>
               <w:t>City_Code_Patient</w:t>
             </w:r>
+            <w:proofErr w:type="spellEnd"/>
           </w:p>
         </w:tc>
         <w:tc>
@@ -1096,6 +1147,7 @@
             </w:tcBorders>
           </w:tcPr>
           <w:p>
+            <w:proofErr w:type="spellStart"/>
             <w:r>
               <w:rPr>
                 <w:color w:val="212121"/>
@@ -1103,6 +1155,7 @@
               </w:rPr>
               <w:t>Ward_Type</w:t>
             </w:r>
+            <w:proofErr w:type="spellEnd"/>
           </w:p>
         </w:tc>
       </w:tr>
@@ -1153,6 +1206,7 @@
             </w:tcBorders>
           </w:tcPr>
           <w:p>
+            <w:proofErr w:type="spellStart"/>
             <w:r>
               <w:rPr>
                 <w:color w:val="212121"/>
@@ -1160,6 +1214,7 @@
               </w:rPr>
               <w:t>Ward_Facility_Code</w:t>
             </w:r>
+            <w:proofErr w:type="spellEnd"/>
           </w:p>
         </w:tc>
       </w:tr>
@@ -1190,6 +1245,7 @@
             </w:tcBorders>
           </w:tcPr>
           <w:p>
+            <w:proofErr w:type="spellStart"/>
             <w:r>
               <w:rPr>
                 <w:color w:val="212121"/>
@@ -1197,6 +1253,7 @@
               </w:rPr>
               <w:t>Admission_Deposit</w:t>
             </w:r>
+            <w:proofErr w:type="spellEnd"/>
           </w:p>
         </w:tc>
         <w:tc>
@@ -1515,7 +1572,23 @@
           <w:color w:val="212121"/>
           <w:sz w:val="20"/>
         </w:rPr>
-        <w:t xml:space="preserve">2192 records missing in the “City_Code_Patient” </w:t>
+        <w:t>2192 records missing in the “</w:t>
+      </w:r>
+      <w:proofErr w:type="spellStart"/>
+      <w:r>
+        <w:rPr>
+          <w:color w:val="212121"/>
+          <w:sz w:val="20"/>
+        </w:rPr>
+        <w:t>City_Code_Patient</w:t>
+      </w:r>
+      <w:proofErr w:type="spellEnd"/>
+      <w:r>
+        <w:rPr>
+          <w:color w:val="212121"/>
+          <w:sz w:val="20"/>
+        </w:rPr>
+        <w:t xml:space="preserve">” </w:t>
       </w:r>
       <w:r>
         <w:rPr>
@@ -1793,7 +1866,35 @@
         <w:rPr>
           <w:sz w:val="20"/>
         </w:rPr>
-        <w:t>, and ordinal variables in the dataset with each other and the dependent variable, “Stay”, in order to find correlation and separation. It indicates a definite separation of classes for the “Stay”, independent variable, when the dependent variable, “Visitors_with_Patient” is involved, indicating that this would likely be a great candidate for use as a predictor variable.</w:t>
+        <w:t xml:space="preserve">, and ordinal variables in the dataset with each other and the dependent variable, “Stay”, </w:t>
+      </w:r>
+      <w:proofErr w:type="gramStart"/>
+      <w:r>
+        <w:rPr>
+          <w:sz w:val="20"/>
+        </w:rPr>
+        <w:t>in order to</w:t>
+      </w:r>
+      <w:proofErr w:type="gramEnd"/>
+      <w:r>
+        <w:rPr>
+          <w:sz w:val="20"/>
+        </w:rPr>
+        <w:t xml:space="preserve"> find correlation and separation. It indicates a definite separation of classes for the “Stay”, independent variable, when the dependent variable, “</w:t>
+      </w:r>
+      <w:proofErr w:type="spellStart"/>
+      <w:r>
+        <w:rPr>
+          <w:sz w:val="20"/>
+        </w:rPr>
+        <w:t>Visitors_with_Patient</w:t>
+      </w:r>
+      <w:proofErr w:type="spellEnd"/>
+      <w:r>
+        <w:rPr>
+          <w:sz w:val="20"/>
+        </w:rPr>
+        <w:t>” is involved, indicating that this would likely be a great candidate for use as a predictor variable.</w:t>
       </w:r>
       <w:r>
         <w:rPr>
@@ -2388,7 +2489,43 @@
         <w:rPr>
           <w:u w:color="000000"/>
         </w:rPr>
-        <w:t>This was done by first checking for minority classes and then oversampling so that they’d have the same amount of rows(observations) as the majority classes.:</w:t>
+        <w:t>This was done by first checking for minority classes and then oversampling</w:t>
+      </w:r>
+      <w:r>
+        <w:rPr>
+          <w:u w:color="000000"/>
+        </w:rPr>
+        <w:t xml:space="preserve"> them in the training dataset after splitting the dataset into training and validation.</w:t>
+      </w:r>
+      <w:r>
+        <w:rPr>
+          <w:u w:color="000000"/>
+        </w:rPr>
+        <w:t xml:space="preserve"> </w:t>
+      </w:r>
+      <w:r>
+        <w:rPr>
+          <w:u w:color="000000"/>
+        </w:rPr>
+        <w:t xml:space="preserve">This was done so that the models could be trained on </w:t>
+      </w:r>
+      <w:r>
+        <w:rPr>
+          <w:u w:color="000000"/>
+        </w:rPr>
+        <w:t xml:space="preserve">rows(observations) </w:t>
+      </w:r>
+      <w:r>
+        <w:rPr>
+          <w:u w:color="000000"/>
+        </w:rPr>
+        <w:t>for each class</w:t>
+      </w:r>
+      <w:r>
+        <w:rPr>
+          <w:u w:color="000000"/>
+        </w:rPr>
+        <w:t>.:</w:t>
       </w:r>
     </w:p>
     <w:p>
@@ -2420,13 +2557,12 @@
       <w:r>
         <w:rPr>
           <w:noProof/>
-          <w:u w:color="000000"/>
         </w:rPr>
         <w:drawing>
-          <wp:inline distT="0" distB="0" distL="0" distR="0" wp14:anchorId="25E7D6BC" wp14:editId="7FA197D0">
-            <wp:extent cx="2505099" cy="2895600"/>
-            <wp:effectExtent l="0" t="0" r="9525" b="0"/>
-            <wp:docPr id="13" name="Picture 13" descr="Table&#10;&#10;Description automatically generated"/>
+          <wp:inline distT="0" distB="0" distL="0" distR="0" wp14:anchorId="414D84DD" wp14:editId="55EEEFCB">
+            <wp:extent cx="2581635" cy="1533739"/>
+            <wp:effectExtent l="0" t="0" r="9525" b="9525"/>
+            <wp:docPr id="7" name="Picture 7" descr="Table&#10;&#10;Description automatically generated"/>
             <wp:cNvGraphicFramePr>
               <a:graphicFrameLocks xmlns:a="http://schemas.openxmlformats.org/drawingml/2006/main" noChangeAspect="1"/>
             </wp:cNvGraphicFramePr>
@@ -2434,7 +2570,7 @@
               <a:graphicData uri="http://schemas.openxmlformats.org/drawingml/2006/picture">
                 <pic:pic xmlns:pic="http://schemas.openxmlformats.org/drawingml/2006/picture">
                   <pic:nvPicPr>
-                    <pic:cNvPr id="13" name="Picture 13" descr="Table&#10;&#10;Description automatically generated"/>
+                    <pic:cNvPr id="7" name="Picture 7" descr="Table&#10;&#10;Description automatically generated"/>
                     <pic:cNvPicPr/>
                   </pic:nvPicPr>
                   <pic:blipFill>
@@ -2446,7 +2582,7 @@
                   <pic:spPr>
                     <a:xfrm>
                       <a:off x="0" y="0"/>
-                      <a:ext cx="2508878" cy="2899968"/>
+                      <a:ext cx="2581635" cy="1533739"/>
                     </a:xfrm>
                     <a:prstGeom prst="rect">
                       <a:avLst/>
@@ -2463,10 +2599,10 @@
           <w:noProof/>
         </w:rPr>
         <w:drawing>
-          <wp:inline distT="0" distB="0" distL="0" distR="0" wp14:anchorId="17E1CC88" wp14:editId="4A831108">
-            <wp:extent cx="2266950" cy="2872409"/>
-            <wp:effectExtent l="0" t="0" r="0" b="4445"/>
-            <wp:docPr id="14" name="Picture 14" descr="Graphical user interface, application, table&#10;&#10;Description automatically generated"/>
+          <wp:inline distT="0" distB="0" distL="0" distR="0" wp14:anchorId="67DEF727" wp14:editId="6FBC74B9">
+            <wp:extent cx="2295845" cy="1609950"/>
+            <wp:effectExtent l="0" t="0" r="0" b="9525"/>
+            <wp:docPr id="9" name="Picture 9" descr="Table&#10;&#10;Description automatically generated"/>
             <wp:cNvGraphicFramePr>
               <a:graphicFrameLocks xmlns:a="http://schemas.openxmlformats.org/drawingml/2006/main" noChangeAspect="1"/>
             </wp:cNvGraphicFramePr>
@@ -2474,7 +2610,7 @@
               <a:graphicData uri="http://schemas.openxmlformats.org/drawingml/2006/picture">
                 <pic:pic xmlns:pic="http://schemas.openxmlformats.org/drawingml/2006/picture">
                   <pic:nvPicPr>
-                    <pic:cNvPr id="14" name="Picture 14" descr="Graphical user interface, application, table&#10;&#10;Description automatically generated"/>
+                    <pic:cNvPr id="9" name="Picture 9" descr="Table&#10;&#10;Description automatically generated"/>
                     <pic:cNvPicPr/>
                   </pic:nvPicPr>
                   <pic:blipFill>
@@ -2486,7 +2622,7 @@
                   <pic:spPr>
                     <a:xfrm>
                       <a:off x="0" y="0"/>
-                      <a:ext cx="2269801" cy="2876021"/>
+                      <a:ext cx="2295845" cy="1609950"/>
                     </a:xfrm>
                     <a:prstGeom prst="rect">
                       <a:avLst/>
@@ -2561,14 +2697,30 @@
           <w:color w:val="212121"/>
           <w:sz w:val="20"/>
         </w:rPr>
-        <w:t xml:space="preserve">Variable selection was tested via Pearson Coefficients (with r values above .04) and Ridge Regression Coefficients (with coefficients equal to or </w:t>
-      </w:r>
-      <w:r>
-        <w:rPr>
-          <w:color w:val="212121"/>
-          <w:sz w:val="20"/>
-        </w:rPr>
-        <w:t>above the mean coefficient of all of the variables</w:t>
+        <w:t xml:space="preserve">Variable selection was tested via Pearson Coefficients (with r values above .0) and Ridge Regression Coefficients (with coefficients equal to or </w:t>
+      </w:r>
+      <w:r>
+        <w:rPr>
+          <w:color w:val="212121"/>
+          <w:sz w:val="20"/>
+        </w:rPr>
+        <w:t xml:space="preserve">above the mean coefficient of </w:t>
+      </w:r>
+      <w:proofErr w:type="gramStart"/>
+      <w:r>
+        <w:rPr>
+          <w:color w:val="212121"/>
+          <w:sz w:val="20"/>
+        </w:rPr>
+        <w:t>all of</w:t>
+      </w:r>
+      <w:proofErr w:type="gramEnd"/>
+      <w:r>
+        <w:rPr>
+          <w:color w:val="212121"/>
+          <w:sz w:val="20"/>
+        </w:rPr>
+        <w:t xml:space="preserve"> the variables</w:t>
       </w:r>
       <w:r>
         <w:rPr>
@@ -2582,7 +2734,7 @@
           <w:color w:val="212121"/>
           <w:sz w:val="20"/>
         </w:rPr>
-        <w:t>Ridge Regression</w:t>
+        <w:t>Pearson Coefficient</w:t>
       </w:r>
       <w:r>
         <w:rPr>
@@ -3115,6 +3267,7 @@
         </w:rPr>
         <w:t xml:space="preserve">Feature </w:t>
       </w:r>
+      <w:proofErr w:type="gramStart"/>
       <w:r>
         <w:rPr>
           <w:sz w:val="20"/>
@@ -3125,7 +3278,14 @@
         <w:rPr>
           <w:sz w:val="20"/>
         </w:rPr>
-        <w:t xml:space="preserve">- </w:t>
+        <w:t>-</w:t>
+      </w:r>
+      <w:proofErr w:type="gramEnd"/>
+      <w:r>
+        <w:rPr>
+          <w:sz w:val="20"/>
+        </w:rPr>
+        <w:t xml:space="preserve"> </w:t>
       </w:r>
       <w:r>
         <w:rPr>
@@ -3181,7 +3341,15 @@
           <w:color w:val="212121"/>
           <w:sz w:val="20"/>
         </w:rPr>
-        <w:t xml:space="preserve"> variables were converted to numeric</w:t>
+        <w:t xml:space="preserve"> variables were converted to </w:t>
+      </w:r>
+      <w:proofErr w:type="spellStart"/>
+      <w:r>
+        <w:rPr>
+          <w:color w:val="212121"/>
+          <w:sz w:val="20"/>
+        </w:rPr>
+        <w:t>numeric</w:t>
       </w:r>
       <w:r>
         <w:rPr>
@@ -3190,6 +3358,7 @@
         </w:rPr>
         <w:t>s</w:t>
       </w:r>
+      <w:proofErr w:type="spellEnd"/>
       <w:r>
         <w:rPr>
           <w:color w:val="212121"/>
@@ -3328,12 +3497,21 @@
         </w:rPr>
         <w:t xml:space="preserve"> </w:t>
       </w:r>
+      <w:proofErr w:type="gramStart"/>
       <w:r>
         <w:rPr>
           <w:color w:val="212121"/>
           <w:sz w:val="16"/>
         </w:rPr>
-        <w:t>1:['0-10','11-20</w:t>
+        <w:t>1:[</w:t>
+      </w:r>
+      <w:proofErr w:type="gramEnd"/>
+      <w:r>
+        <w:rPr>
+          <w:color w:val="212121"/>
+          <w:sz w:val="16"/>
+        </w:rPr>
+        <w:t>'0-10','11-20</w:t>
       </w:r>
       <w:r>
         <w:rPr>
@@ -3490,7 +3668,39 @@
           <w:color w:val="212121"/>
           <w:sz w:val="20"/>
         </w:rPr>
-        <w:t xml:space="preserve"> of several different parameters. We utilized Sci-Kit Learn’s Standard Scaler and fit it on the training dataset. Then we used the same object to transform Test and Validation datasets so that features of the dataset have the same weights in order to improve model accuracy and performance.</w:t>
+        <w:t xml:space="preserve"> of several different parameters. We utilized Sci-Kit </w:t>
+      </w:r>
+      <w:proofErr w:type="spellStart"/>
+      <w:r>
+        <w:rPr>
+          <w:color w:val="212121"/>
+          <w:sz w:val="20"/>
+        </w:rPr>
+        <w:t>Learn’s</w:t>
+      </w:r>
+      <w:proofErr w:type="spellEnd"/>
+      <w:r>
+        <w:rPr>
+          <w:color w:val="212121"/>
+          <w:sz w:val="20"/>
+        </w:rPr>
+        <w:t xml:space="preserve"> Standard Scaler and fit it on the training dataset. Then we used the same object to transform Test and Validation datasets so that features of the dataset have the same weights </w:t>
+      </w:r>
+      <w:proofErr w:type="gramStart"/>
+      <w:r>
+        <w:rPr>
+          <w:color w:val="212121"/>
+          <w:sz w:val="20"/>
+        </w:rPr>
+        <w:t>in order to</w:t>
+      </w:r>
+      <w:proofErr w:type="gramEnd"/>
+      <w:r>
+        <w:rPr>
+          <w:color w:val="212121"/>
+          <w:sz w:val="20"/>
+        </w:rPr>
+        <w:t xml:space="preserve"> improve model accuracy and performance.</w:t>
       </w:r>
     </w:p>
     <w:p>
@@ -3588,7 +3798,23 @@
           <w:color w:val="212121"/>
           <w:sz w:val="20"/>
         </w:rPr>
-        <w:t xml:space="preserve"> decided to implement 3 models, Decision Tree, Random Forest, and Stochastic Gradient Descent. Models are selected based on their popularity and accuracy with classification problems, and also the ability of decision tree and random forest models to provide visuals of their decision process which can be used for convincing stakeholders and helping them understand the logic behind model decisions.</w:t>
+        <w:t xml:space="preserve"> decided to implement 3 models, Decision Tree, Random Forest, and Stochastic Gradient Descent. Models are selected based on their popularity and accuracy with classification problems, </w:t>
+      </w:r>
+      <w:proofErr w:type="gramStart"/>
+      <w:r>
+        <w:rPr>
+          <w:color w:val="212121"/>
+          <w:sz w:val="20"/>
+        </w:rPr>
+        <w:t>and also</w:t>
+      </w:r>
+      <w:proofErr w:type="gramEnd"/>
+      <w:r>
+        <w:rPr>
+          <w:color w:val="212121"/>
+          <w:sz w:val="20"/>
+        </w:rPr>
+        <w:t xml:space="preserve"> the ability of decision tree and random forest models to provide visuals of their decision process which can be used for convincing stakeholders and helping them understand the logic behind model decisions.</w:t>
       </w:r>
     </w:p>
     <w:p>
@@ -3631,19 +3857,49 @@
         <w:rPr>
           <w:sz w:val="20"/>
         </w:rPr>
-        <w:t xml:space="preserve">At first we tried hyperparameter tuning, but via this, we were only able to improve accuracy rates by around 5% on average. For this project, we decided to, as mentioned earlier, utilize decision tree, random forest, and stochastic gradient descent. Due to the nature of these models, we had some flexibility </w:t>
-      </w:r>
+        <w:t xml:space="preserve">At </w:t>
+      </w:r>
+      <w:proofErr w:type="gramStart"/>
+      <w:r>
+        <w:rPr>
+          <w:sz w:val="20"/>
+        </w:rPr>
+        <w:t>first</w:t>
+      </w:r>
+      <w:proofErr w:type="gramEnd"/>
+      <w:r>
+        <w:rPr>
+          <w:sz w:val="20"/>
+        </w:rPr>
+        <w:t xml:space="preserve"> we tried hyperparameter tuning, but via this, we were only able to improve accuracy rates by around 5% on average. For this project, we decided to, as mentioned earlier, utilize decision tree, random forest, and stochastic gradient descent. Due to the nature of these models, we had some flexibility </w:t>
+      </w:r>
+      <w:proofErr w:type="gramStart"/>
       <w:r>
         <w:rPr>
           <w:sz w:val="20"/>
         </w:rPr>
         <w:t>in regard to</w:t>
       </w:r>
-      <w:r>
-        <w:rPr>
-          <w:sz w:val="20"/>
-        </w:rPr>
-        <w:t xml:space="preserve"> hyperparameters to possibly solve the accuracy rate issues we were facing. With the decision tree, we were able to make a gain of about 9% in accuracy on the test dataset via lowering the max depth, increasing the minimum samples split, and adjusting the criterion of the splits from gini to entropy. With the random forest model, we were able to improve accuracy by about 5% via similar adjustments as the ones we made for the decision tree model. Finally for stochastic gradient descent, we were not able to make more than a decimal value impact on the accuracy rate by adjusting the hyperparameters and thus gave up after cycling through many of the different options it allowed. These adjustments included adjusting the loss function and penalty options. We did find that changing the loss function for SGD from hinge to log and penalty from L2 to L1 allowed us some accuracy gains, but as mentioned earlier, they were only improvements by about three tenths.</w:t>
+      <w:proofErr w:type="gramEnd"/>
+      <w:r>
+        <w:rPr>
+          <w:sz w:val="20"/>
+        </w:rPr>
+        <w:t xml:space="preserve"> hyperparameters to possibly solve the accuracy rate issues we were facing. With the decision tree, we were able to make a gain of about 9% in accuracy on the test dataset via lowering the max depth, increasing the minimum samples split, and adjusting the criterion of the splits from </w:t>
+      </w:r>
+      <w:proofErr w:type="spellStart"/>
+      <w:r>
+        <w:rPr>
+          <w:sz w:val="20"/>
+        </w:rPr>
+        <w:t>gini</w:t>
+      </w:r>
+      <w:proofErr w:type="spellEnd"/>
+      <w:r>
+        <w:rPr>
+          <w:sz w:val="20"/>
+        </w:rPr>
+        <w:t xml:space="preserve"> to entropy. With the random forest model, we were able to improve accuracy by about 5% via similar adjustments as the ones we made for the decision tree model. Finally for stochastic gradient descent, we were not able to make more than a decimal value impact on the accuracy rate by adjusting the hyperparameters and thus gave up after cycling through many of the different options it allowed. These adjustments included adjusting the loss function and penalty options. We did find that changing the loss function for SGD from hinge to log and penalty from L2 to L1 allowed us some accuracy gains, but as mentioned earlier, they were only improvements by about three tenths.</w:t>
       </w:r>
       <w:r>
         <w:rPr>
@@ -3662,7 +3918,21 @@
         <w:rPr>
           <w:sz w:val="20"/>
         </w:rPr>
-        <w:t>Eventually we realized that we could make great gains on our accuracy rates by “moving the goalposts”, or changing our end goal to something that was much easier to attain. Originally, our dependent variable had 11 different possible categories. Adjusting this to 3 increased the accuracy rates of our models by about 30%. We settled on this method and saw it as a success as it allowed us to obtain satisfactory accuracy rates (near 80%) for a machine learning model while not further complicating our processes.</w:t>
+        <w:t>Eventually we realized that we could make great gains on our accuracy rates by “moving the goalposts</w:t>
+      </w:r>
+      <w:proofErr w:type="gramStart"/>
+      <w:r>
+        <w:rPr>
+          <w:sz w:val="20"/>
+        </w:rPr>
+        <w:t>”, or</w:t>
+      </w:r>
+      <w:proofErr w:type="gramEnd"/>
+      <w:r>
+        <w:rPr>
+          <w:sz w:val="20"/>
+        </w:rPr>
+        <w:t xml:space="preserve"> changing our end goal to something that was much easier to attain. Originally, our dependent variable had 11 different possible categories. Adjusting this to 3 increased the accuracy rates of our models by about 30%. We settled on this method and saw it as a success as it allowed us to obtain satisfactory accuracy rates (near 80%) for a machine learning model while not further complicating our processes.</w:t>
       </w:r>
     </w:p>
     <w:p>
@@ -3761,7 +4031,37 @@
           <w:color w:val="212121"/>
           <w:sz w:val="20"/>
         </w:rPr>
-        <w:t>us a very high accuracy rate on the validation dataset:</w:t>
+        <w:t>us a very high accuracy rate on the validation dataset</w:t>
+      </w:r>
+      <w:r>
+        <w:rPr>
+          <w:color w:val="212121"/>
+          <w:sz w:val="20"/>
+        </w:rPr>
+        <w:t xml:space="preserve">, as well as the highest F1 score, which is the harmonic mean of recall and validation. A high performing F1 score indicates better accuracy on </w:t>
+      </w:r>
+      <w:proofErr w:type="gramStart"/>
+      <w:r>
+        <w:rPr>
+          <w:color w:val="212121"/>
+          <w:sz w:val="20"/>
+        </w:rPr>
+        <w:t>all of</w:t>
+      </w:r>
+      <w:proofErr w:type="gramEnd"/>
+      <w:r>
+        <w:rPr>
+          <w:color w:val="212121"/>
+          <w:sz w:val="20"/>
+        </w:rPr>
+        <w:t xml:space="preserve"> the classes, which is important as the validation dataset is highly imbalanced.</w:t>
+      </w:r>
+      <w:r>
+        <w:rPr>
+          <w:color w:val="212121"/>
+          <w:sz w:val="20"/>
+        </w:rPr>
+        <w:t>:</w:t>
       </w:r>
     </w:p>
     <w:p>
@@ -3790,10 +4090,10 @@
           <w:noProof/>
         </w:rPr>
         <w:drawing>
-          <wp:inline distT="0" distB="0" distL="0" distR="0" wp14:anchorId="5EE3BA81" wp14:editId="36F364DE">
-            <wp:extent cx="5943600" cy="1266825"/>
-            <wp:effectExtent l="0" t="0" r="0" b="9525"/>
-            <wp:docPr id="1" name="Picture 1" descr="Table&#10;&#10;Description automatically generated"/>
+          <wp:inline distT="0" distB="0" distL="0" distR="0" wp14:anchorId="61972AA9" wp14:editId="7F4C8722">
+            <wp:extent cx="5942857" cy="1095238"/>
+            <wp:effectExtent l="0" t="0" r="1270" b="0"/>
+            <wp:docPr id="1" name="Picture 1" descr="Graphical user interface&#10;&#10;Description automatically generated"/>
             <wp:cNvGraphicFramePr>
               <a:graphicFrameLocks xmlns:a="http://schemas.openxmlformats.org/drawingml/2006/main" noChangeAspect="1"/>
             </wp:cNvGraphicFramePr>
@@ -3801,7 +4101,7 @@
               <a:graphicData uri="http://schemas.openxmlformats.org/drawingml/2006/picture">
                 <pic:pic xmlns:pic="http://schemas.openxmlformats.org/drawingml/2006/picture">
                   <pic:nvPicPr>
-                    <pic:cNvPr id="1" name="Picture 1" descr="Table&#10;&#10;Description automatically generated"/>
+                    <pic:cNvPr id="1" name="Picture 1" descr="Graphical user interface&#10;&#10;Description automatically generated"/>
                     <pic:cNvPicPr/>
                   </pic:nvPicPr>
                   <pic:blipFill>
@@ -3813,7 +4113,7 @@
                   <pic:spPr>
                     <a:xfrm>
                       <a:off x="0" y="0"/>
-                      <a:ext cx="5943600" cy="1266825"/>
+                      <a:ext cx="5942857" cy="1095238"/>
                     </a:xfrm>
                     <a:prstGeom prst="rect">
                       <a:avLst/>
@@ -3873,6 +4173,12 @@
         </w:rPr>
         <w:t xml:space="preserve"> chosen model to compare the true values to the predicted values for the decision tree.</w:t>
       </w:r>
+      <w:r>
+        <w:rPr>
+          <w:noProof/>
+        </w:rPr>
+        <w:t xml:space="preserve"> </w:t>
+      </w:r>
     </w:p>
     <w:p>
       <w:pPr>
@@ -3904,14 +4210,13 @@
       </w:pPr>
       <w:r>
         <w:rPr>
-          <w:noProof/>
           <w:sz w:val="20"/>
         </w:rPr>
         <w:drawing>
-          <wp:inline distT="0" distB="0" distL="0" distR="0" wp14:anchorId="4878784B" wp14:editId="50ABAF62">
-            <wp:extent cx="4620270" cy="3077004"/>
+          <wp:inline distT="0" distB="0" distL="0" distR="0" wp14:anchorId="55AC9472" wp14:editId="58C7AE4E">
+            <wp:extent cx="4658375" cy="3210373"/>
             <wp:effectExtent l="0" t="0" r="8890" b="9525"/>
-            <wp:docPr id="15" name="Picture 15" descr="Calendar&#10;&#10;Description automatically generated"/>
+            <wp:docPr id="4" name="Picture 4" descr="Chart&#10;&#10;Description automatically generated"/>
             <wp:cNvGraphicFramePr>
               <a:graphicFrameLocks xmlns:a="http://schemas.openxmlformats.org/drawingml/2006/main" noChangeAspect="1"/>
             </wp:cNvGraphicFramePr>
@@ -3919,7 +4224,7 @@
               <a:graphicData uri="http://schemas.openxmlformats.org/drawingml/2006/picture">
                 <pic:pic xmlns:pic="http://schemas.openxmlformats.org/drawingml/2006/picture">
                   <pic:nvPicPr>
-                    <pic:cNvPr id="15" name="Picture 15" descr="Calendar&#10;&#10;Description automatically generated"/>
+                    <pic:cNvPr id="4" name="Picture 4" descr="Chart&#10;&#10;Description automatically generated"/>
                     <pic:cNvPicPr/>
                   </pic:nvPicPr>
                   <pic:blipFill>
@@ -3931,7 +4236,7 @@
                   <pic:spPr>
                     <a:xfrm>
                       <a:off x="0" y="0"/>
-                      <a:ext cx="4620270" cy="3077004"/>
+                      <a:ext cx="4658375" cy="3210373"/>
                     </a:xfrm>
                     <a:prstGeom prst="rect">
                       <a:avLst/>
@@ -3965,7 +4270,21 @@
         <w:rPr>
           <w:sz w:val="20"/>
         </w:rPr>
-        <w:t xml:space="preserve"> was very accurate with the majority of the data</w:t>
+        <w:t xml:space="preserve"> was very accurate with </w:t>
+      </w:r>
+      <w:proofErr w:type="gramStart"/>
+      <w:r>
+        <w:rPr>
+          <w:sz w:val="20"/>
+        </w:rPr>
+        <w:t>the majority of</w:t>
+      </w:r>
+      <w:proofErr w:type="gramEnd"/>
+      <w:r>
+        <w:rPr>
+          <w:sz w:val="20"/>
+        </w:rPr>
+        <w:t xml:space="preserve"> the data</w:t>
       </w:r>
       <w:r>
         <w:rPr>
@@ -4075,14 +4394,11 @@
         <w:ind w:left="30"/>
       </w:pPr>
       <w:r>
-        <w:rPr>
-          <w:noProof/>
-        </w:rPr>
         <w:drawing>
-          <wp:inline distT="0" distB="0" distL="0" distR="0" wp14:anchorId="2F788392" wp14:editId="57B04690">
-            <wp:extent cx="949065" cy="1912620"/>
-            <wp:effectExtent l="0" t="0" r="3810" b="0"/>
-            <wp:docPr id="23" name="Picture 23" descr="Table&#10;&#10;Description automatically generated"/>
+          <wp:inline distT="0" distB="0" distL="0" distR="0" wp14:anchorId="3CEF4B6A" wp14:editId="432CF62D">
+            <wp:extent cx="1209844" cy="1800476"/>
+            <wp:effectExtent l="0" t="0" r="9525" b="0"/>
+            <wp:docPr id="10" name="Picture 10" descr="Table&#10;&#10;Description automatically generated"/>
             <wp:cNvGraphicFramePr>
               <a:graphicFrameLocks xmlns:a="http://schemas.openxmlformats.org/drawingml/2006/main" noChangeAspect="1"/>
             </wp:cNvGraphicFramePr>
@@ -4090,7 +4406,7 @@
               <a:graphicData uri="http://schemas.openxmlformats.org/drawingml/2006/picture">
                 <pic:pic xmlns:pic="http://schemas.openxmlformats.org/drawingml/2006/picture">
                   <pic:nvPicPr>
-                    <pic:cNvPr id="23" name="Picture 23" descr="Table&#10;&#10;Description automatically generated"/>
+                    <pic:cNvPr id="10" name="Picture 10" descr="Table&#10;&#10;Description automatically generated"/>
                     <pic:cNvPicPr/>
                   </pic:nvPicPr>
                   <pic:blipFill>
@@ -4102,7 +4418,7 @@
                   <pic:spPr>
                     <a:xfrm>
                       <a:off x="0" y="0"/>
-                      <a:ext cx="956088" cy="1926773"/>
+                      <a:ext cx="1209844" cy="1800476"/>
                     </a:xfrm>
                     <a:prstGeom prst="rect">
                       <a:avLst/>

</xml_diff>

<commit_message>
Updated text in Jupyter Notebook Hospital Stay Length Project report to fix a typo.
</commit_message>
<xml_diff>
--- a/Jupyter_Notebooks - Python/INFS 768 - Predictive Analytics/Multinomial Classification Project/Final Report 1.4.docx
+++ b/Jupyter_Notebooks - Python/INFS 768 - Predictive Analytics/Multinomial Classification Project/Final Report 1.4.docx
@@ -7,21 +7,12 @@
         <w:spacing w:after="461"/>
         <w:jc w:val="center"/>
       </w:pPr>
-      <w:proofErr w:type="gramStart"/>
       <w:r>
         <w:rPr>
           <w:sz w:val="24"/>
           <w:u w:val="single" w:color="000000"/>
         </w:rPr>
-        <w:t>Project :</w:t>
-      </w:r>
-      <w:proofErr w:type="gramEnd"/>
-      <w:r>
-        <w:rPr>
-          <w:sz w:val="24"/>
-          <w:u w:val="single" w:color="000000"/>
-        </w:rPr>
-        <w:t>- Healthcare Analytics to Optimize Hospital Resource Management</w:t>
+        <w:t>Project :- Healthcare Analytics to Optimize Hospital Resource Management</w:t>
       </w:r>
       <w:r>
         <w:t>.</w:t>
@@ -204,24 +195,11 @@
         <w:jc w:val="both"/>
       </w:pPr>
       <w:r>
-        <w:t xml:space="preserve">Libraries: - </w:t>
-      </w:r>
-      <w:proofErr w:type="gramStart"/>
-      <w:r>
-        <w:t>Numpy ,</w:t>
-      </w:r>
-      <w:proofErr w:type="gramEnd"/>
-      <w:r>
-        <w:t xml:space="preserve"> Pandas, Seaborn</w:t>
-      </w:r>
-      <w:r>
-        <w:t xml:space="preserve">, </w:t>
-      </w:r>
-      <w:proofErr w:type="spellStart"/>
-      <w:r>
-        <w:t>Plotly</w:t>
-      </w:r>
-      <w:proofErr w:type="spellEnd"/>
+        <w:t>Libraries: - Numpy , Pandas, Seaborn</w:t>
+      </w:r>
+      <w:r>
+        <w:t>, Plotly</w:t>
+      </w:r>
       <w:r>
         <w:t>, Sklearn , Matplotlib</w:t>
       </w:r>
@@ -237,15 +215,7 @@
         <w:jc w:val="both"/>
       </w:pPr>
       <w:r>
-        <w:t xml:space="preserve">Platforms </w:t>
-      </w:r>
-      <w:proofErr w:type="gramStart"/>
-      <w:r>
-        <w:t>Used :</w:t>
-      </w:r>
-      <w:proofErr w:type="gramEnd"/>
-      <w:r>
-        <w:t>- Python</w:t>
+        <w:t>Platforms Used :- Python</w:t>
       </w:r>
     </w:p>
     <w:p>
@@ -372,13 +342,8 @@
         <w:jc w:val="both"/>
       </w:pPr>
       <w:r>
-        <w:t xml:space="preserve">Converting strings to </w:t>
-      </w:r>
-      <w:proofErr w:type="spellStart"/>
-      <w:r>
-        <w:t>numerics</w:t>
-      </w:r>
-      <w:proofErr w:type="spellEnd"/>
+        <w:t>Converting strings to numerics</w:t>
+      </w:r>
     </w:p>
     <w:p>
       <w:pPr>
@@ -731,11 +696,9 @@
       <w:r>
         <w:t xml:space="preserve">seemed necessary for this dataset </w:t>
       </w:r>
-      <w:proofErr w:type="gramStart"/>
       <w:r>
         <w:t>includes:</w:t>
       </w:r>
-      <w:proofErr w:type="gramEnd"/>
       <w:r>
         <w:t xml:space="preserve"> missing value imputation, dummy </w:t>
       </w:r>
@@ -888,7 +851,6 @@
             <w:pPr>
               <w:ind w:left="15"/>
             </w:pPr>
-            <w:proofErr w:type="spellStart"/>
             <w:r>
               <w:rPr>
                 <w:color w:val="212121"/>
@@ -896,7 +858,6 @@
               </w:rPr>
               <w:t>Case_id</w:t>
             </w:r>
-            <w:proofErr w:type="spellEnd"/>
           </w:p>
         </w:tc>
         <w:tc>
@@ -913,7 +874,6 @@
             <w:pPr>
               <w:ind w:left="5"/>
             </w:pPr>
-            <w:proofErr w:type="spellStart"/>
             <w:r>
               <w:rPr>
                 <w:color w:val="212121"/>
@@ -921,7 +881,6 @@
               </w:rPr>
               <w:t>Hospital_Code</w:t>
             </w:r>
-            <w:proofErr w:type="spellEnd"/>
           </w:p>
         </w:tc>
         <w:tc>
@@ -935,7 +894,6 @@
             </w:tcBorders>
           </w:tcPr>
           <w:p>
-            <w:proofErr w:type="spellStart"/>
             <w:r>
               <w:rPr>
                 <w:color w:val="212121"/>
@@ -943,7 +901,6 @@
               </w:rPr>
               <w:t>Hospital_type_code</w:t>
             </w:r>
-            <w:proofErr w:type="spellEnd"/>
           </w:p>
         </w:tc>
       </w:tr>
@@ -988,7 +945,6 @@
             <w:pPr>
               <w:ind w:left="5"/>
             </w:pPr>
-            <w:proofErr w:type="spellStart"/>
             <w:r>
               <w:rPr>
                 <w:color w:val="212121"/>
@@ -996,7 +952,6 @@
               </w:rPr>
               <w:t>City_Code_Hospital</w:t>
             </w:r>
-            <w:proofErr w:type="spellEnd"/>
           </w:p>
         </w:tc>
         <w:tc>
@@ -1010,7 +965,6 @@
             </w:tcBorders>
           </w:tcPr>
           <w:p>
-            <w:proofErr w:type="spellStart"/>
             <w:r>
               <w:rPr>
                 <w:color w:val="212121"/>
@@ -1018,7 +972,6 @@
               </w:rPr>
               <w:t>Hospital_region_code</w:t>
             </w:r>
-            <w:proofErr w:type="spellEnd"/>
           </w:p>
         </w:tc>
       </w:tr>
@@ -1063,7 +1016,6 @@
             <w:pPr>
               <w:ind w:left="5"/>
             </w:pPr>
-            <w:proofErr w:type="spellStart"/>
             <w:r>
               <w:rPr>
                 <w:color w:val="212121"/>
@@ -1071,7 +1023,6 @@
               </w:rPr>
               <w:t>Patientid</w:t>
             </w:r>
-            <w:proofErr w:type="spellEnd"/>
           </w:p>
         </w:tc>
         <w:tc>
@@ -1125,7 +1076,6 @@
             <w:pPr>
               <w:ind w:left="5"/>
             </w:pPr>
-            <w:proofErr w:type="spellStart"/>
             <w:r>
               <w:rPr>
                 <w:color w:val="212121"/>
@@ -1133,7 +1083,6 @@
               </w:rPr>
               <w:t>City_Code_Patient</w:t>
             </w:r>
-            <w:proofErr w:type="spellEnd"/>
           </w:p>
         </w:tc>
         <w:tc>
@@ -1147,7 +1096,6 @@
             </w:tcBorders>
           </w:tcPr>
           <w:p>
-            <w:proofErr w:type="spellStart"/>
             <w:r>
               <w:rPr>
                 <w:color w:val="212121"/>
@@ -1155,7 +1103,6 @@
               </w:rPr>
               <w:t>Ward_Type</w:t>
             </w:r>
-            <w:proofErr w:type="spellEnd"/>
           </w:p>
         </w:tc>
       </w:tr>
@@ -1206,7 +1153,6 @@
             </w:tcBorders>
           </w:tcPr>
           <w:p>
-            <w:proofErr w:type="spellStart"/>
             <w:r>
               <w:rPr>
                 <w:color w:val="212121"/>
@@ -1214,7 +1160,6 @@
               </w:rPr>
               <w:t>Ward_Facility_Code</w:t>
             </w:r>
-            <w:proofErr w:type="spellEnd"/>
           </w:p>
         </w:tc>
       </w:tr>
@@ -1245,7 +1190,6 @@
             </w:tcBorders>
           </w:tcPr>
           <w:p>
-            <w:proofErr w:type="spellStart"/>
             <w:r>
               <w:rPr>
                 <w:color w:val="212121"/>
@@ -1253,7 +1197,6 @@
               </w:rPr>
               <w:t>Admission_Deposit</w:t>
             </w:r>
-            <w:proofErr w:type="spellEnd"/>
           </w:p>
         </w:tc>
         <w:tc>
@@ -1572,23 +1515,7 @@
           <w:color w:val="212121"/>
           <w:sz w:val="20"/>
         </w:rPr>
-        <w:t>2192 records missing in the “</w:t>
-      </w:r>
-      <w:proofErr w:type="spellStart"/>
-      <w:r>
-        <w:rPr>
-          <w:color w:val="212121"/>
-          <w:sz w:val="20"/>
-        </w:rPr>
-        <w:t>City_Code_Patient</w:t>
-      </w:r>
-      <w:proofErr w:type="spellEnd"/>
-      <w:r>
-        <w:rPr>
-          <w:color w:val="212121"/>
-          <w:sz w:val="20"/>
-        </w:rPr>
-        <w:t xml:space="preserve">” </w:t>
+        <w:t xml:space="preserve">2192 records missing in the “City_Code_Patient” </w:t>
       </w:r>
       <w:r>
         <w:rPr>
@@ -1866,35 +1793,7 @@
         <w:rPr>
           <w:sz w:val="20"/>
         </w:rPr>
-        <w:t xml:space="preserve">, and ordinal variables in the dataset with each other and the dependent variable, “Stay”, </w:t>
-      </w:r>
-      <w:proofErr w:type="gramStart"/>
-      <w:r>
-        <w:rPr>
-          <w:sz w:val="20"/>
-        </w:rPr>
-        <w:t>in order to</w:t>
-      </w:r>
-      <w:proofErr w:type="gramEnd"/>
-      <w:r>
-        <w:rPr>
-          <w:sz w:val="20"/>
-        </w:rPr>
-        <w:t xml:space="preserve"> find correlation and separation. It indicates a definite separation of classes for the “Stay”, independent variable, when the dependent variable, “</w:t>
-      </w:r>
-      <w:proofErr w:type="spellStart"/>
-      <w:r>
-        <w:rPr>
-          <w:sz w:val="20"/>
-        </w:rPr>
-        <w:t>Visitors_with_Patient</w:t>
-      </w:r>
-      <w:proofErr w:type="spellEnd"/>
-      <w:r>
-        <w:rPr>
-          <w:sz w:val="20"/>
-        </w:rPr>
-        <w:t>” is involved, indicating that this would likely be a great candidate for use as a predictor variable.</w:t>
+        <w:t>, and ordinal variables in the dataset with each other and the dependent variable, “Stay”, in order to find correlation and separation. It indicates a definite separation of classes for the “Stay”, independent variable, when the dependent variable, “Visitors_with_Patient” is involved, indicating that this would likely be a great candidate for use as a predictor variable.</w:t>
       </w:r>
       <w:r>
         <w:rPr>
@@ -2697,30 +2596,56 @@
           <w:color w:val="212121"/>
           <w:sz w:val="20"/>
         </w:rPr>
-        <w:t xml:space="preserve">Variable selection was tested via Pearson Coefficients (with r values above .0) and Ridge Regression Coefficients (with coefficients equal to or </w:t>
-      </w:r>
-      <w:r>
-        <w:rPr>
-          <w:color w:val="212121"/>
-          <w:sz w:val="20"/>
-        </w:rPr>
-        <w:t xml:space="preserve">above the mean coefficient of </w:t>
-      </w:r>
-      <w:proofErr w:type="gramStart"/>
-      <w:r>
-        <w:rPr>
-          <w:color w:val="212121"/>
-          <w:sz w:val="20"/>
-        </w:rPr>
-        <w:t>all of</w:t>
-      </w:r>
-      <w:proofErr w:type="gramEnd"/>
-      <w:r>
-        <w:rPr>
-          <w:color w:val="212121"/>
-          <w:sz w:val="20"/>
-        </w:rPr>
-        <w:t xml:space="preserve"> the variables</w:t>
+        <w:t>Variable selection was tested via Pearson Coefficients (with</w:t>
+      </w:r>
+      <w:r>
+        <w:rPr>
+          <w:color w:val="212121"/>
+          <w:sz w:val="20"/>
+        </w:rPr>
+        <w:t xml:space="preserve"> the absolute value of</w:t>
+      </w:r>
+      <w:r>
+        <w:rPr>
+          <w:color w:val="212121"/>
+          <w:sz w:val="20"/>
+        </w:rPr>
+        <w:t xml:space="preserve"> r values</w:t>
+      </w:r>
+      <w:r>
+        <w:rPr>
+          <w:color w:val="212121"/>
+          <w:sz w:val="20"/>
+        </w:rPr>
+        <w:t xml:space="preserve"> above</w:t>
+      </w:r>
+      <w:r>
+        <w:rPr>
+          <w:color w:val="212121"/>
+          <w:sz w:val="20"/>
+        </w:rPr>
+        <w:t xml:space="preserve"> .0</w:t>
+      </w:r>
+      <w:r>
+        <w:rPr>
+          <w:color w:val="212121"/>
+          <w:sz w:val="20"/>
+        </w:rPr>
+        <w:t>4</w:t>
+      </w:r>
+      <w:r>
+        <w:rPr>
+          <w:color w:val="212121"/>
+          <w:sz w:val="20"/>
+        </w:rPr>
+        <w:t xml:space="preserve">) and Ridge Regression Coefficients (with coefficients equal to or </w:t>
+      </w:r>
+      <w:r>
+        <w:rPr>
+          <w:color w:val="212121"/>
+          <w:sz w:val="20"/>
+        </w:rPr>
+        <w:t>above the mean coefficient of all of the variables</w:t>
       </w:r>
       <w:r>
         <w:rPr>
@@ -3267,7 +3192,6 @@
         </w:rPr>
         <w:t xml:space="preserve">Feature </w:t>
       </w:r>
-      <w:proofErr w:type="gramStart"/>
       <w:r>
         <w:rPr>
           <w:sz w:val="20"/>
@@ -3278,11 +3202,18 @@
         <w:rPr>
           <w:sz w:val="20"/>
         </w:rPr>
-        <w:t>-</w:t>
-      </w:r>
-      <w:proofErr w:type="gramEnd"/>
-      <w:r>
-        <w:rPr>
+        <w:t xml:space="preserve">- </w:t>
+      </w:r>
+      <w:r>
+        <w:rPr>
+          <w:color w:val="212121"/>
+          <w:sz w:val="20"/>
+        </w:rPr>
+        <w:t>Changes were made</w:t>
+      </w:r>
+      <w:r>
+        <w:rPr>
+          <w:color w:val="212121"/>
           <w:sz w:val="20"/>
         </w:rPr>
         <w:t xml:space="preserve"> </w:t>
@@ -3292,20 +3223,6 @@
           <w:color w:val="212121"/>
           <w:sz w:val="20"/>
         </w:rPr>
-        <w:t>Changes were made</w:t>
-      </w:r>
-      <w:r>
-        <w:rPr>
-          <w:color w:val="212121"/>
-          <w:sz w:val="20"/>
-        </w:rPr>
-        <w:t xml:space="preserve"> </w:t>
-      </w:r>
-      <w:r>
-        <w:rPr>
-          <w:color w:val="212121"/>
-          <w:sz w:val="20"/>
-        </w:rPr>
         <w:t>to</w:t>
       </w:r>
       <w:r>
@@ -3341,15 +3258,7 @@
           <w:color w:val="212121"/>
           <w:sz w:val="20"/>
         </w:rPr>
-        <w:t xml:space="preserve"> variables were converted to </w:t>
-      </w:r>
-      <w:proofErr w:type="spellStart"/>
-      <w:r>
-        <w:rPr>
-          <w:color w:val="212121"/>
-          <w:sz w:val="20"/>
-        </w:rPr>
-        <w:t>numeric</w:t>
+        <w:t xml:space="preserve"> variables were converted to numeric</w:t>
       </w:r>
       <w:r>
         <w:rPr>
@@ -3358,7 +3267,6 @@
         </w:rPr>
         <w:t>s</w:t>
       </w:r>
-      <w:proofErr w:type="spellEnd"/>
       <w:r>
         <w:rPr>
           <w:color w:val="212121"/>
@@ -3497,21 +3405,12 @@
         </w:rPr>
         <w:t xml:space="preserve"> </w:t>
       </w:r>
-      <w:proofErr w:type="gramStart"/>
       <w:r>
         <w:rPr>
           <w:color w:val="212121"/>
           <w:sz w:val="16"/>
         </w:rPr>
-        <w:t>1:[</w:t>
-      </w:r>
-      <w:proofErr w:type="gramEnd"/>
-      <w:r>
-        <w:rPr>
-          <w:color w:val="212121"/>
-          <w:sz w:val="16"/>
-        </w:rPr>
-        <w:t>'0-10','11-20</w:t>
+        <w:t>1:['0-10','11-20</w:t>
       </w:r>
       <w:r>
         <w:rPr>
@@ -3668,39 +3567,7 @@
           <w:color w:val="212121"/>
           <w:sz w:val="20"/>
         </w:rPr>
-        <w:t xml:space="preserve"> of several different parameters. We utilized Sci-Kit </w:t>
-      </w:r>
-      <w:proofErr w:type="spellStart"/>
-      <w:r>
-        <w:rPr>
-          <w:color w:val="212121"/>
-          <w:sz w:val="20"/>
-        </w:rPr>
-        <w:t>Learn’s</w:t>
-      </w:r>
-      <w:proofErr w:type="spellEnd"/>
-      <w:r>
-        <w:rPr>
-          <w:color w:val="212121"/>
-          <w:sz w:val="20"/>
-        </w:rPr>
-        <w:t xml:space="preserve"> Standard Scaler and fit it on the training dataset. Then we used the same object to transform Test and Validation datasets so that features of the dataset have the same weights </w:t>
-      </w:r>
-      <w:proofErr w:type="gramStart"/>
-      <w:r>
-        <w:rPr>
-          <w:color w:val="212121"/>
-          <w:sz w:val="20"/>
-        </w:rPr>
-        <w:t>in order to</w:t>
-      </w:r>
-      <w:proofErr w:type="gramEnd"/>
-      <w:r>
-        <w:rPr>
-          <w:color w:val="212121"/>
-          <w:sz w:val="20"/>
-        </w:rPr>
-        <w:t xml:space="preserve"> improve model accuracy and performance.</w:t>
+        <w:t xml:space="preserve"> of several different parameters. We utilized Sci-Kit Learn’s Standard Scaler and fit it on the training dataset. Then we used the same object to transform Test and Validation datasets so that features of the dataset have the same weights in order to improve model accuracy and performance.</w:t>
       </w:r>
     </w:p>
     <w:p>
@@ -3798,23 +3665,7 @@
           <w:color w:val="212121"/>
           <w:sz w:val="20"/>
         </w:rPr>
-        <w:t xml:space="preserve"> decided to implement 3 models, Decision Tree, Random Forest, and Stochastic Gradient Descent. Models are selected based on their popularity and accuracy with classification problems, </w:t>
-      </w:r>
-      <w:proofErr w:type="gramStart"/>
-      <w:r>
-        <w:rPr>
-          <w:color w:val="212121"/>
-          <w:sz w:val="20"/>
-        </w:rPr>
-        <w:t>and also</w:t>
-      </w:r>
-      <w:proofErr w:type="gramEnd"/>
-      <w:r>
-        <w:rPr>
-          <w:color w:val="212121"/>
-          <w:sz w:val="20"/>
-        </w:rPr>
-        <w:t xml:space="preserve"> the ability of decision tree and random forest models to provide visuals of their decision process which can be used for convincing stakeholders and helping them understand the logic behind model decisions.</w:t>
+        <w:t xml:space="preserve"> decided to implement 3 models, Decision Tree, Random Forest, and Stochastic Gradient Descent. Models are selected based on their popularity and accuracy with classification problems, and also the ability of decision tree and random forest models to provide visuals of their decision process which can be used for convincing stakeholders and helping them understand the logic behind model decisions.</w:t>
       </w:r>
     </w:p>
     <w:p>
@@ -3857,49 +3708,19 @@
         <w:rPr>
           <w:sz w:val="20"/>
         </w:rPr>
-        <w:t xml:space="preserve">At </w:t>
-      </w:r>
-      <w:proofErr w:type="gramStart"/>
-      <w:r>
-        <w:rPr>
-          <w:sz w:val="20"/>
-        </w:rPr>
-        <w:t>first</w:t>
-      </w:r>
-      <w:proofErr w:type="gramEnd"/>
-      <w:r>
-        <w:rPr>
-          <w:sz w:val="20"/>
-        </w:rPr>
-        <w:t xml:space="preserve"> we tried hyperparameter tuning, but via this, we were only able to improve accuracy rates by around 5% on average. For this project, we decided to, as mentioned earlier, utilize decision tree, random forest, and stochastic gradient descent. Due to the nature of these models, we had some flexibility </w:t>
-      </w:r>
-      <w:proofErr w:type="gramStart"/>
+        <w:t xml:space="preserve">At first we tried hyperparameter tuning, but via this, we were only able to improve accuracy rates by around 5% on average. For this project, we decided to, as mentioned earlier, utilize decision tree, random forest, and stochastic gradient descent. Due to the nature of these models, we had some flexibility </w:t>
+      </w:r>
       <w:r>
         <w:rPr>
           <w:sz w:val="20"/>
         </w:rPr>
         <w:t>in regard to</w:t>
       </w:r>
-      <w:proofErr w:type="gramEnd"/>
-      <w:r>
-        <w:rPr>
-          <w:sz w:val="20"/>
-        </w:rPr>
-        <w:t xml:space="preserve"> hyperparameters to possibly solve the accuracy rate issues we were facing. With the decision tree, we were able to make a gain of about 9% in accuracy on the test dataset via lowering the max depth, increasing the minimum samples split, and adjusting the criterion of the splits from </w:t>
-      </w:r>
-      <w:proofErr w:type="spellStart"/>
-      <w:r>
-        <w:rPr>
-          <w:sz w:val="20"/>
-        </w:rPr>
-        <w:t>gini</w:t>
-      </w:r>
-      <w:proofErr w:type="spellEnd"/>
-      <w:r>
-        <w:rPr>
-          <w:sz w:val="20"/>
-        </w:rPr>
-        <w:t xml:space="preserve"> to entropy. With the random forest model, we were able to improve accuracy by about 5% via similar adjustments as the ones we made for the decision tree model. Finally for stochastic gradient descent, we were not able to make more than a decimal value impact on the accuracy rate by adjusting the hyperparameters and thus gave up after cycling through many of the different options it allowed. These adjustments included adjusting the loss function and penalty options. We did find that changing the loss function for SGD from hinge to log and penalty from L2 to L1 allowed us some accuracy gains, but as mentioned earlier, they were only improvements by about three tenths.</w:t>
+      <w:r>
+        <w:rPr>
+          <w:sz w:val="20"/>
+        </w:rPr>
+        <w:t xml:space="preserve"> hyperparameters to possibly solve the accuracy rate issues we were facing. With the decision tree, we were able to make a gain of about 9% in accuracy on the test dataset via lowering the max depth, increasing the minimum samples split, and adjusting the criterion of the splits from gini to entropy. With the random forest model, we were able to improve accuracy by about 5% via similar adjustments as the ones we made for the decision tree model. Finally for stochastic gradient descent, we were not able to make more than a decimal value impact on the accuracy rate by adjusting the hyperparameters and thus gave up after cycling through many of the different options it allowed. These adjustments included adjusting the loss function and penalty options. We did find that changing the loss function for SGD from hinge to log and penalty from L2 to L1 allowed us some accuracy gains, but as mentioned earlier, they were only improvements by about three tenths.</w:t>
       </w:r>
       <w:r>
         <w:rPr>
@@ -3918,21 +3739,7 @@
         <w:rPr>
           <w:sz w:val="20"/>
         </w:rPr>
-        <w:t>Eventually we realized that we could make great gains on our accuracy rates by “moving the goalposts</w:t>
-      </w:r>
-      <w:proofErr w:type="gramStart"/>
-      <w:r>
-        <w:rPr>
-          <w:sz w:val="20"/>
-        </w:rPr>
-        <w:t>”, or</w:t>
-      </w:r>
-      <w:proofErr w:type="gramEnd"/>
-      <w:r>
-        <w:rPr>
-          <w:sz w:val="20"/>
-        </w:rPr>
-        <w:t xml:space="preserve"> changing our end goal to something that was much easier to attain. Originally, our dependent variable had 11 different possible categories. Adjusting this to 3 increased the accuracy rates of our models by about 30%. We settled on this method and saw it as a success as it allowed us to obtain satisfactory accuracy rates (near 80%) for a machine learning model while not further complicating our processes.</w:t>
+        <w:t>Eventually we realized that we could make great gains on our accuracy rates by “moving the goalposts”, or changing our end goal to something that was much easier to attain. Originally, our dependent variable had 11 different possible categories. Adjusting this to 3 increased the accuracy rates of our models by about 30%. We settled on this method and saw it as a success as it allowed us to obtain satisfactory accuracy rates (near 80%) for a machine learning model while not further complicating our processes.</w:t>
       </w:r>
     </w:p>
     <w:p>
@@ -4038,23 +3845,7 @@
           <w:color w:val="212121"/>
           <w:sz w:val="20"/>
         </w:rPr>
-        <w:t xml:space="preserve">, as well as the highest F1 score, which is the harmonic mean of recall and validation. A high performing F1 score indicates better accuracy on </w:t>
-      </w:r>
-      <w:proofErr w:type="gramStart"/>
-      <w:r>
-        <w:rPr>
-          <w:color w:val="212121"/>
-          <w:sz w:val="20"/>
-        </w:rPr>
-        <w:t>all of</w:t>
-      </w:r>
-      <w:proofErr w:type="gramEnd"/>
-      <w:r>
-        <w:rPr>
-          <w:color w:val="212121"/>
-          <w:sz w:val="20"/>
-        </w:rPr>
-        <w:t xml:space="preserve"> the classes, which is important as the validation dataset is highly imbalanced.</w:t>
+        <w:t>, as well as the highest F1 score, which is the harmonic mean of recall and validation. A high performing F1 score indicates better accuracy on all of the classes, which is important as the validation dataset is highly imbalanced.</w:t>
       </w:r>
       <w:r>
         <w:rPr>
@@ -4210,6 +4001,7 @@
       </w:pPr>
       <w:r>
         <w:rPr>
+          <w:noProof/>
           <w:sz w:val="20"/>
         </w:rPr>
         <w:drawing>
@@ -4270,21 +4062,7 @@
         <w:rPr>
           <w:sz w:val="20"/>
         </w:rPr>
-        <w:t xml:space="preserve"> was very accurate with </w:t>
-      </w:r>
-      <w:proofErr w:type="gramStart"/>
-      <w:r>
-        <w:rPr>
-          <w:sz w:val="20"/>
-        </w:rPr>
-        <w:t>the majority of</w:t>
-      </w:r>
-      <w:proofErr w:type="gramEnd"/>
-      <w:r>
-        <w:rPr>
-          <w:sz w:val="20"/>
-        </w:rPr>
-        <w:t xml:space="preserve"> the data</w:t>
+        <w:t xml:space="preserve"> was very accurate with the majority of the data</w:t>
       </w:r>
       <w:r>
         <w:rPr>
@@ -4394,6 +4172,9 @@
         <w:ind w:left="30"/>
       </w:pPr>
       <w:r>
+        <w:rPr>
+          <w:noProof/>
+        </w:rPr>
         <w:drawing>
           <wp:inline distT="0" distB="0" distL="0" distR="0" wp14:anchorId="3CEF4B6A" wp14:editId="432CF62D">
             <wp:extent cx="1209844" cy="1800476"/>

</xml_diff>